<commit_message>
function to open an entire folder
</commit_message>
<xml_diff>
--- a/Anotation Tool 利用マニュアル.docx
+++ b/Anotation Tool 利用マニュアル.docx
@@ -124,22 +124,7 @@
           <w:b/>
           <w:sz w:val="22"/>
         </w:rPr>
-        <w:t>R</w:t>
-      </w:r>
-      <w:r>
-        <w:rPr>
-          <w:b/>
-          <w:sz w:val="22"/>
-        </w:rPr>
-        <w:t>AW</w:t>
-      </w:r>
-      <w:r>
-        <w:rPr>
-          <w:rFonts w:hint="eastAsia"/>
-          <w:b/>
-          <w:sz w:val="22"/>
-        </w:rPr>
-        <w:t>画像の読み込み</w:t>
+        <w:t>プロジェクトの開始</w:t>
       </w:r>
     </w:p>
     <w:p>
@@ -147,25 +132,47 @@
         <w:pStyle w:val="a3"/>
         <w:ind w:leftChars="0" w:left="425"/>
         <w:jc w:val="left"/>
-      </w:pPr>
-      <w:r>
-        <w:rPr>
-          <w:rFonts w:hint="eastAsia"/>
-        </w:rPr>
-        <w:t>左上のメニューボタン、または、</w:t>
+        <w:rPr>
+          <w:color w:val="808080" w:themeColor="background1" w:themeShade="80"/>
+        </w:rPr>
+      </w:pPr>
+      <w:r>
+        <w:rPr>
+          <w:rFonts w:hint="eastAsia"/>
+        </w:rPr>
+        <w:t>左上のメニューボタン</w:t>
       </w:r>
       <w:r>
         <w:rPr>
           <w:rFonts w:hint="eastAsia"/>
           <w:b/>
         </w:rPr>
+        <w:t>(</w:t>
+      </w:r>
+      <w:r>
+        <w:rPr>
+          <w:b/>
+        </w:rPr>
+        <w:t>File &gt; Open)</w:t>
+      </w:r>
+      <w:r>
+        <w:rPr>
+          <w:rFonts w:hint="eastAsia"/>
+        </w:rPr>
+        <w:t>、または、</w:t>
+      </w:r>
+      <w:r>
+        <w:rPr>
+          <w:rFonts w:hint="eastAsia"/>
+          <w:b/>
+        </w:rPr>
         <w:t>「C</w:t>
       </w:r>
       <w:r>
         <w:rPr>
           <w:b/>
         </w:rPr>
-        <w:t>trl+Shift+O</w:t>
+        <w:t>trl+O</w:t>
       </w:r>
       <w:r>
         <w:rPr>
@@ -184,22 +191,79 @@
         <w:rPr>
           <w:rFonts w:hint="eastAsia"/>
         </w:rPr>
+        <w:t>画像フォルダを開けます。</w:t>
+      </w:r>
+      <w:r>
+        <w:rPr>
+          <w:rFonts w:hint="eastAsia"/>
+          <w:u w:val="single"/>
+        </w:rPr>
+        <w:t>最初の画面で</w:t>
+      </w:r>
+      <w:r>
+        <w:rPr>
+          <w:rFonts w:hint="eastAsia"/>
+          <w:u w:val="single"/>
+        </w:rPr>
         <w:t>.r</w:t>
       </w:r>
       <w:r>
+        <w:rPr>
+          <w:u w:val="single"/>
+        </w:rPr>
         <w:t>aw</w:t>
       </w:r>
       <w:r>
         <w:rPr>
           <w:rFonts w:hint="eastAsia"/>
-        </w:rPr>
-        <w:t>画像を開けます</w:t>
-      </w:r>
-      <w:r>
-        <w:rPr>
-          <w:rFonts w:hint="eastAsia"/>
-        </w:rPr>
-        <w:t>。</w:t>
+          <w:u w:val="single"/>
+        </w:rPr>
+        <w:t>画像</w:t>
+      </w:r>
+      <w:r>
+        <w:rPr>
+          <w:rFonts w:hint="eastAsia"/>
+          <w:u w:val="single"/>
+        </w:rPr>
+        <w:t>が入っているフォルダを開きます。次の画面でアノテーションした画像を保存するフォルダを開きます。</w:t>
+      </w:r>
+      <w:r>
+        <w:rPr>
+          <w:rFonts w:hint="eastAsia"/>
+        </w:rPr>
+        <w:t>後者にアノテーション済み</w:t>
+      </w:r>
+      <w:r>
+        <w:rPr>
+          <w:rFonts w:hint="eastAsia"/>
+        </w:rPr>
+        <w:t>の</w:t>
+      </w:r>
+      <w:r>
+        <w:rPr>
+          <w:rFonts w:hint="eastAsia"/>
+        </w:rPr>
+        <w:t>画像があった場合はそれらが読み込まれ、修正や追加が可能です。</w:t>
+      </w:r>
+      <w:r>
+        <w:rPr>
+          <w:rFonts w:hint="eastAsia"/>
+          <w:color w:val="808080" w:themeColor="background1" w:themeShade="80"/>
+        </w:rPr>
+        <w:t>(ただし、ファイル名が「2</w:t>
+      </w:r>
+      <w:r>
+        <w:rPr>
+          <w:color w:val="808080" w:themeColor="background1" w:themeShade="80"/>
+        </w:rPr>
+        <w:t>000.png</w:t>
+      </w:r>
+      <w:r>
+        <w:rPr>
+          <w:rFonts w:hint="eastAsia"/>
+          <w:color w:val="808080" w:themeColor="background1" w:themeShade="80"/>
+        </w:rPr>
+        <w:t>」のようになっている必要があります)</w:t>
       </w:r>
     </w:p>
     <w:p>
@@ -208,17 +272,225 @@
         <w:ind w:leftChars="0" w:left="425"/>
         <w:jc w:val="left"/>
       </w:pPr>
-      <w:r>
-        <w:rPr>
-          <w:rFonts w:hint="eastAsia"/>
-        </w:rPr>
-        <w:t>F</w:t>
-      </w:r>
-      <w:r>
-        <w:t>ile</w:t>
-      </w:r>
-      <w:r>
-        <w:t xml:space="preserve"> &gt; Open &gt; Raw Image</w:t>
+    </w:p>
+    <w:p>
+      <w:pPr>
+        <w:pStyle w:val="a3"/>
+        <w:ind w:leftChars="0" w:left="425"/>
+        <w:jc w:val="left"/>
+      </w:pPr>
+      <w:r>
+        <w:rPr>
+          <w:rFonts w:hint="eastAsia"/>
+        </w:rPr>
+        <w:t>フォルダーを読み込むと</w:t>
+      </w:r>
+      <w:r>
+        <w:rPr>
+          <w:rFonts w:hint="eastAsia"/>
+        </w:rPr>
+        <w:t>画面</w:t>
+      </w:r>
+      <w:r>
+        <w:rPr>
+          <w:rFonts w:hint="eastAsia"/>
+        </w:rPr>
+        <w:t>右のリストに</w:t>
+      </w:r>
+      <w:r>
+        <w:rPr>
+          <w:rFonts w:hint="eastAsia"/>
+        </w:rPr>
+        <w:t>以下のように</w:t>
+      </w:r>
+      <w:r>
+        <w:rPr>
+          <w:rFonts w:hint="eastAsia"/>
+        </w:rPr>
+        <w:t>ファイル</w:t>
+      </w:r>
+      <w:r>
+        <w:rPr>
+          <w:rFonts w:hint="eastAsia"/>
+        </w:rPr>
+        <w:t>名</w:t>
+      </w:r>
+      <w:r>
+        <w:rPr>
+          <w:rFonts w:hint="eastAsia"/>
+        </w:rPr>
+        <w:t>が表示されます。</w:t>
+      </w:r>
+    </w:p>
+    <w:p>
+      <w:pPr>
+        <w:pStyle w:val="a3"/>
+        <w:ind w:leftChars="0" w:left="425"/>
+        <w:jc w:val="center"/>
+        <w:rPr>
+          <w:noProof/>
+        </w:rPr>
+      </w:pPr>
+      <w:r>
+        <w:rPr>
+          <w:noProof/>
+        </w:rPr>
+        <w:drawing>
+          <wp:inline distT="0" distB="0" distL="0" distR="0" wp14:anchorId="303E8A93" wp14:editId="5ED9AB2C">
+            <wp:extent cx="1720938" cy="2260716"/>
+            <wp:effectExtent l="0" t="0" r="0" b="6350"/>
+            <wp:docPr id="14" name="図 14"/>
+            <wp:cNvGraphicFramePr>
+              <a:graphicFrameLocks xmlns:a="http://schemas.openxmlformats.org/drawingml/2006/main" noChangeAspect="1"/>
+            </wp:cNvGraphicFramePr>
+            <a:graphic xmlns:a="http://schemas.openxmlformats.org/drawingml/2006/main">
+              <a:graphicData uri="http://schemas.openxmlformats.org/drawingml/2006/picture">
+                <pic:pic xmlns:pic="http://schemas.openxmlformats.org/drawingml/2006/picture">
+                  <pic:nvPicPr>
+                    <pic:cNvPr id="1" name=""/>
+                    <pic:cNvPicPr/>
+                  </pic:nvPicPr>
+                  <pic:blipFill>
+                    <a:blip r:embed="rId5"/>
+                    <a:stretch>
+                      <a:fillRect/>
+                    </a:stretch>
+                  </pic:blipFill>
+                  <pic:spPr>
+                    <a:xfrm>
+                      <a:off x="0" y="0"/>
+                      <a:ext cx="1720938" cy="2260716"/>
+                    </a:xfrm>
+                    <a:prstGeom prst="rect">
+                      <a:avLst/>
+                    </a:prstGeom>
+                  </pic:spPr>
+                </pic:pic>
+              </a:graphicData>
+            </a:graphic>
+          </wp:inline>
+        </w:drawing>
+      </w:r>
+      <w:r>
+        <w:rPr>
+          <w:rFonts w:hint="eastAsia"/>
+        </w:rPr>
+        <w:t xml:space="preserve">　　</w:t>
+      </w:r>
+    </w:p>
+    <w:p>
+      <w:pPr>
+        <w:pStyle w:val="a3"/>
+        <w:ind w:leftChars="0" w:left="425"/>
+        <w:jc w:val="center"/>
+      </w:pPr>
+      <w:r>
+        <w:rPr>
+          <w:noProof/>
+        </w:rPr>
+        <w:drawing>
+          <wp:inline distT="0" distB="0" distL="0" distR="0" wp14:anchorId="346EFAC6" wp14:editId="38AEAD64">
+            <wp:extent cx="1695450" cy="284969"/>
+            <wp:effectExtent l="0" t="0" r="0" b="1270"/>
+            <wp:docPr id="13" name="図 13"/>
+            <wp:cNvGraphicFramePr>
+              <a:graphicFrameLocks xmlns:a="http://schemas.openxmlformats.org/drawingml/2006/main" noChangeAspect="1"/>
+            </wp:cNvGraphicFramePr>
+            <a:graphic xmlns:a="http://schemas.openxmlformats.org/drawingml/2006/main">
+              <a:graphicData uri="http://schemas.openxmlformats.org/drawingml/2006/picture">
+                <pic:pic xmlns:pic="http://schemas.openxmlformats.org/drawingml/2006/picture">
+                  <pic:nvPicPr>
+                    <pic:cNvPr id="1" name=""/>
+                    <pic:cNvPicPr/>
+                  </pic:nvPicPr>
+                  <pic:blipFill rotWithShape="1">
+                    <a:blip r:embed="rId6"/>
+                    <a:srcRect t="41718"/>
+                    <a:stretch/>
+                  </pic:blipFill>
+                  <pic:spPr bwMode="auto">
+                    <a:xfrm>
+                      <a:off x="0" y="0"/>
+                      <a:ext cx="1695537" cy="284984"/>
+                    </a:xfrm>
+                    <a:prstGeom prst="rect">
+                      <a:avLst/>
+                    </a:prstGeom>
+                    <a:ln>
+                      <a:noFill/>
+                    </a:ln>
+                    <a:extLst>
+                      <a:ext uri="{53640926-AAD7-44D8-BBD7-CCE9431645EC}">
+                        <a14:shadowObscured xmlns:a14="http://schemas.microsoft.com/office/drawing/2010/main"/>
+                      </a:ext>
+                    </a:extLst>
+                  </pic:spPr>
+                </pic:pic>
+              </a:graphicData>
+            </a:graphic>
+          </wp:inline>
+        </w:drawing>
+      </w:r>
+    </w:p>
+    <w:p>
+      <w:pPr>
+        <w:pStyle w:val="a3"/>
+        <w:ind w:leftChars="0" w:left="425"/>
+        <w:jc w:val="left"/>
+      </w:pPr>
+      <w:r>
+        <w:rPr>
+          <w:rFonts w:hint="eastAsia"/>
+        </w:rPr>
+        <w:t>リスト内のファイル名</w:t>
+      </w:r>
+      <w:r>
+        <w:rPr>
+          <w:rFonts w:hint="eastAsia"/>
+        </w:rPr>
+        <w:t>を</w:t>
+      </w:r>
+      <w:r>
+        <w:rPr>
+          <w:rFonts w:hint="eastAsia"/>
+        </w:rPr>
+        <w:t>クリックしたり、</w:t>
+      </w:r>
+      <w:r>
+        <w:rPr>
+          <w:rFonts w:hint="eastAsia"/>
+        </w:rPr>
+        <w:t>N</w:t>
+      </w:r>
+      <w:r>
+        <w:t>ext</w:t>
+      </w:r>
+      <w:r>
+        <w:t>/Previous</w:t>
+      </w:r>
+      <w:r>
+        <w:rPr>
+          <w:rFonts w:hint="eastAsia"/>
+        </w:rPr>
+        <w:t>ボタンをクリックすると</w:t>
+      </w:r>
+      <w:r>
+        <w:rPr>
+          <w:rFonts w:hint="eastAsia"/>
+        </w:rPr>
+        <w:t>移動でき、</w:t>
+      </w:r>
+      <w:r>
+        <w:rPr>
+          <w:rFonts w:hint="eastAsia"/>
+        </w:rPr>
+        <w:t>作業</w:t>
+      </w:r>
+      <w:r>
+        <w:rPr>
+          <w:rFonts w:hint="eastAsia"/>
+        </w:rPr>
+        <w:t>する画像を選べます。</w:t>
       </w:r>
     </w:p>
     <w:p>
@@ -241,7 +513,7 @@
           <w:b/>
           <w:sz w:val="22"/>
         </w:rPr>
-        <w:t>アノテーション済み画像の読み込み</w:t>
+        <w:t>アノテーション作業</w:t>
       </w:r>
     </w:p>
     <w:p>
@@ -254,39 +526,88 @@
         <w:rPr>
           <w:rFonts w:hint="eastAsia"/>
         </w:rPr>
-        <w:t>一度アノテーションした別の負荷の画像、または、途中までアノテーションした現在の負荷の画像があれば左上のメニューボタンと</w:t>
-      </w:r>
-      <w:r>
-        <w:rPr>
-          <w:rFonts w:hint="eastAsia"/>
-          <w:b/>
-        </w:rPr>
-        <w:t>「C</w:t>
-      </w:r>
-      <w:r>
-        <w:rPr>
-          <w:b/>
-        </w:rPr>
-        <w:t>trl+O</w:t>
-      </w:r>
-      <w:r>
-        <w:rPr>
-          <w:rFonts w:hint="eastAsia"/>
-          <w:b/>
-        </w:rPr>
-        <w:t>」</w:t>
-      </w:r>
-      <w:r>
-        <w:rPr>
-          <w:rFonts w:hint="eastAsia"/>
-        </w:rPr>
-        <w:t>のショートカットから開けます</w:t>
+        <w:t>保存先のフォルダーに現在選択している画像に関連する.</w:t>
+      </w:r>
+      <w:r>
+        <w:t>png</w:t>
+      </w:r>
+      <w:r>
+        <w:rPr>
+          <w:rFonts w:hint="eastAsia"/>
+        </w:rPr>
+        <w:t>ファイルが存在する場合、作業する際に自動的に読み込まれます。</w:t>
+      </w:r>
+      <w:r>
+        <w:rPr>
+          <w:rFonts w:hint="eastAsia"/>
+        </w:rPr>
+        <w:t>また、関連するファイルが存在せず、</w:t>
+      </w:r>
+      <w:r>
+        <w:rPr>
+          <w:rFonts w:hint="eastAsia"/>
+        </w:rPr>
+        <w:t>初めてアノテーションする画像であれば、</w:t>
+      </w:r>
+      <w:r>
+        <w:rPr>
+          <w:rFonts w:hint="eastAsia"/>
+        </w:rPr>
+        <w:t>き裂である可能性が高い部分</w:t>
+      </w:r>
+      <w:r>
+        <w:rPr>
+          <w:rFonts w:hint="eastAsia"/>
+        </w:rPr>
+        <w:t>が</w:t>
+      </w:r>
+      <w:r>
+        <w:rPr>
+          <w:rFonts w:hint="eastAsia"/>
+        </w:rPr>
+        <w:t>自動</w:t>
+      </w:r>
+      <w:r>
+        <w:rPr>
+          <w:rFonts w:hint="eastAsia"/>
+        </w:rPr>
+        <w:t>的に</w:t>
+      </w:r>
+      <w:r>
+        <w:rPr>
+          <w:rFonts w:hint="eastAsia"/>
+        </w:rPr>
+        <w:t>アノテーション</w:t>
+      </w:r>
+      <w:r>
+        <w:rPr>
+          <w:rFonts w:hint="eastAsia"/>
+        </w:rPr>
+        <w:t>さ</w:t>
+      </w:r>
+      <w:r>
+        <w:rPr>
+          <w:rFonts w:hint="eastAsia"/>
+        </w:rPr>
+        <w:t>れ</w:t>
+      </w:r>
+      <w:r>
+        <w:rPr>
+          <w:rFonts w:hint="eastAsia"/>
+        </w:rPr>
+        <w:t>ます</w:t>
       </w:r>
       <w:r>
         <w:rPr>
           <w:rFonts w:hint="eastAsia"/>
         </w:rPr>
         <w:t>。</w:t>
+      </w:r>
+      <w:r>
+        <w:rPr>
+          <w:rFonts w:hint="eastAsia"/>
+        </w:rPr>
+        <w:t>以下が作業画面の表示の説明です。</w:t>
       </w:r>
     </w:p>
     <w:p>
@@ -296,30 +617,17 @@
         <w:jc w:val="left"/>
       </w:pPr>
       <w:r>
-        <w:t>File &gt; Open &gt; Masking Image</w:t>
-      </w:r>
-    </w:p>
-    <w:p>
-      <w:pPr>
-        <w:pStyle w:val="a3"/>
-        <w:numPr>
-          <w:ilvl w:val="0"/>
-          <w:numId w:val="1"/>
-        </w:numPr>
-        <w:ind w:leftChars="0"/>
-        <w:jc w:val="left"/>
-        <w:rPr>
-          <w:b/>
-          <w:sz w:val="22"/>
-        </w:rPr>
-      </w:pPr>
-      <w:r>
-        <w:rPr>
-          <w:rFonts w:hint="eastAsia"/>
-          <w:b/>
-          <w:sz w:val="22"/>
-        </w:rPr>
-        <w:t>アノテーション作業</w:t>
+        <w:rPr>
+          <w:rFonts w:hint="eastAsia"/>
+          <w:color w:val="FF0000"/>
+        </w:rPr>
+        <w:t>赤で塗られたピクセル</w:t>
+      </w:r>
+      <w:r>
+        <w:rPr>
+          <w:rFonts w:hint="eastAsia"/>
+        </w:rPr>
+        <w:t>：以前のアノテーション画像から読み込まれたき裂部分。</w:t>
       </w:r>
     </w:p>
     <w:p>
@@ -332,13 +640,61 @@
         <w:rPr>
           <w:rFonts w:hint="eastAsia"/>
         </w:rPr>
-        <w:t>画像を読み込むと</w:t>
-      </w:r>
-      <w:r>
-        <w:rPr>
-          <w:rFonts w:hint="eastAsia"/>
-        </w:rPr>
-        <w:t>輝度値が高く、き裂である可能性が高い画素がオレンジ色で自動で塗られます。これにより、作業量を減らせます。</w:t>
+        <w:lastRenderedPageBreak/>
+        <w:t>例</w:t>
+      </w:r>
+      <w:r>
+        <w:rPr>
+          <mc:AlternateContent>
+            <mc:Choice Requires="w16se">
+              <w:rFonts w:hint="eastAsia"/>
+            </mc:Choice>
+            <mc:Fallback>
+              <w:rFonts w:ascii="ＭＳ 明朝" w:eastAsia="ＭＳ 明朝" w:hAnsi="ＭＳ 明朝" w:cs="ＭＳ 明朝" w:hint="eastAsia"/>
+            </mc:Fallback>
+          </mc:AlternateContent>
+        </w:rPr>
+        <mc:AlternateContent>
+          <mc:Choice Requires="w16se">
+            <w16se:symEx w16se:font="ＭＳ 明朝" w16se:char="2460"/>
+          </mc:Choice>
+          <mc:Fallback>
+            <w:t>①</w:t>
+          </mc:Fallback>
+        </mc:AlternateContent>
+      </w:r>
+      <w:r>
+        <w:rPr>
+          <w:rFonts w:hint="eastAsia"/>
+        </w:rPr>
+        <w:t xml:space="preserve">　1</w:t>
+      </w:r>
+      <w:r>
+        <w:t>800</w:t>
+      </w:r>
+      <w:r>
+        <w:rPr>
+          <w:rFonts w:hint="eastAsia"/>
+        </w:rPr>
+        <w:t>の画像の作業が終わり、2</w:t>
+      </w:r>
+      <w:r>
+        <w:t>000</w:t>
+      </w:r>
+      <w:r>
+        <w:rPr>
+          <w:rFonts w:hint="eastAsia"/>
+        </w:rPr>
+        <w:t>の画像を選択すると、1</w:t>
+      </w:r>
+      <w:r>
+        <w:t>800</w:t>
+      </w:r>
+      <w:r>
+        <w:rPr>
+          <w:rFonts w:hint="eastAsia"/>
+        </w:rPr>
+        <w:t>の作業内容が自動的に赤色で反映されます。これにより、負荷が増えたのにもかかわらずき裂の面積が減るという現象が起きにくくなります。</w:t>
       </w:r>
     </w:p>
     <w:p>
@@ -346,15 +702,578 @@
         <w:pStyle w:val="a3"/>
         <w:ind w:leftChars="0" w:left="425"/>
         <w:jc w:val="left"/>
-        <w:rPr>
-          <w:rFonts w:hint="eastAsia"/>
-        </w:rPr>
+      </w:pPr>
+      <w:r>
+        <w:rPr>
+          <w:rFonts w:hint="eastAsia"/>
+        </w:rPr>
+        <w:t>例</w:t>
+      </w:r>
+      <w:r>
+        <w:rPr>
+          <mc:AlternateContent>
+            <mc:Choice Requires="w16se">
+              <w:rFonts w:hint="eastAsia"/>
+            </mc:Choice>
+            <mc:Fallback>
+              <w:rFonts w:ascii="ＭＳ 明朝" w:eastAsia="ＭＳ 明朝" w:hAnsi="ＭＳ 明朝" w:cs="ＭＳ 明朝" w:hint="eastAsia"/>
+            </mc:Fallback>
+          </mc:AlternateContent>
+        </w:rPr>
+        <mc:AlternateContent>
+          <mc:Choice Requires="w16se">
+            <w16se:symEx w16se:font="ＭＳ 明朝" w16se:char="2461"/>
+          </mc:Choice>
+          <mc:Fallback>
+            <w:t>②</w:t>
+          </mc:Fallback>
+        </mc:AlternateContent>
+      </w:r>
+      <w:r>
+        <w:rPr>
+          <w:rFonts w:hint="eastAsia"/>
+        </w:rPr>
+        <w:t xml:space="preserve">　2</w:t>
+      </w:r>
+      <w:r>
+        <w:t>000</w:t>
+      </w:r>
+      <w:r>
+        <w:rPr>
+          <w:rFonts w:hint="eastAsia"/>
+        </w:rPr>
+        <w:t>を途中までアノテーションし保存した後、一度ツールを閉じます。再度ツールを開き、2</w:t>
+      </w:r>
+      <w:r>
+        <w:t>000</w:t>
+      </w:r>
+      <w:r>
+        <w:rPr>
+          <w:rFonts w:hint="eastAsia"/>
+        </w:rPr>
+        <w:t>を選択した際に、一度塗られた部分は赤色で反映されます。</w:t>
+      </w:r>
+    </w:p>
+    <w:p>
+      <w:pPr>
+        <w:pStyle w:val="a3"/>
+        <w:ind w:leftChars="0" w:left="425"/>
+        <w:jc w:val="left"/>
+      </w:pPr>
+      <w:r>
+        <w:rPr>
+          <w:rFonts w:hint="eastAsia"/>
+          <w:color w:val="ED7D31" w:themeColor="accent2"/>
+        </w:rPr>
+        <w:t>オレンジ色で塗られたピクセル</w:t>
+      </w:r>
+      <w:r>
+        <w:rPr>
+          <w:rFonts w:hint="eastAsia"/>
+        </w:rPr>
+        <w:t>：周波数フィルターにより、き裂である可能性が高いと判断された部分。また、ユーザーが塗った部分。</w:t>
+      </w:r>
+    </w:p>
+    <w:p>
+      <w:pPr>
+        <w:pStyle w:val="a3"/>
+        <w:ind w:leftChars="0" w:left="425"/>
+        <w:jc w:val="left"/>
       </w:pPr>
       <w:r>
         <w:rPr>
           <w:rFonts w:hint="eastAsia"/>
         </w:rPr>
         <w:t>※あくまでも参考材料なので、き裂であるかどうかを確認し、必要に応じて消去して下さい。</w:t>
+      </w:r>
+    </w:p>
+    <w:p>
+      <w:pPr>
+        <w:pStyle w:val="a3"/>
+        <w:ind w:leftChars="0" w:left="425"/>
+        <w:jc w:val="center"/>
+      </w:pPr>
+      <w:r>
+        <w:rPr>
+          <w:noProof/>
+        </w:rPr>
+        <mc:AlternateContent>
+          <mc:Choice Requires="wps">
+            <w:drawing>
+              <wp:anchor distT="0" distB="0" distL="114300" distR="114300" simplePos="0" relativeHeight="251685888" behindDoc="0" locked="0" layoutInCell="1" allowOverlap="1" wp14:anchorId="6BA4BA05" wp14:editId="29813CAA">
+                <wp:simplePos x="0" y="0"/>
+                <wp:positionH relativeFrom="column">
+                  <wp:posOffset>3407459</wp:posOffset>
+                </wp:positionH>
+                <wp:positionV relativeFrom="paragraph">
+                  <wp:posOffset>1718359</wp:posOffset>
+                </wp:positionV>
+                <wp:extent cx="2419985" cy="1132449"/>
+                <wp:effectExtent l="438150" t="0" r="18415" b="10795"/>
+                <wp:wrapNone/>
+                <wp:docPr id="23" name="角丸四角形吹き出し 23"/>
+                <wp:cNvGraphicFramePr/>
+                <a:graphic xmlns:a="http://schemas.openxmlformats.org/drawingml/2006/main">
+                  <a:graphicData uri="http://schemas.microsoft.com/office/word/2010/wordprocessingShape">
+                    <wps:wsp>
+                      <wps:cNvSpPr/>
+                      <wps:spPr>
+                        <a:xfrm>
+                          <a:off x="0" y="0"/>
+                          <a:ext cx="2419985" cy="1132449"/>
+                        </a:xfrm>
+                        <a:prstGeom prst="wedgeRoundRectCallout">
+                          <a:avLst>
+                            <a:gd name="adj1" fmla="val -66790"/>
+                            <a:gd name="adj2" fmla="val -24262"/>
+                            <a:gd name="adj3" fmla="val 16667"/>
+                          </a:avLst>
+                        </a:prstGeom>
+                        <a:solidFill>
+                          <a:schemeClr val="bg1"/>
+                        </a:solidFill>
+                        <a:ln>
+                          <a:solidFill>
+                            <a:schemeClr val="tx1"/>
+                          </a:solidFill>
+                        </a:ln>
+                      </wps:spPr>
+                      <wps:style>
+                        <a:lnRef idx="2">
+                          <a:schemeClr val="accent1">
+                            <a:shade val="50000"/>
+                          </a:schemeClr>
+                        </a:lnRef>
+                        <a:fillRef idx="1">
+                          <a:schemeClr val="accent1"/>
+                        </a:fillRef>
+                        <a:effectRef idx="0">
+                          <a:schemeClr val="accent1"/>
+                        </a:effectRef>
+                        <a:fontRef idx="minor">
+                          <a:schemeClr val="lt1"/>
+                        </a:fontRef>
+                      </wps:style>
+                      <wps:txbx>
+                        <w:txbxContent>
+                          <w:p>
+                            <w:pPr>
+                              <w:jc w:val="center"/>
+                              <w:rPr>
+                                <w:color w:val="000000" w:themeColor="text1"/>
+                              </w:rPr>
+                            </w:pPr>
+                            <w:r>
+                              <w:rPr>
+                                <w:rFonts w:hint="eastAsia"/>
+                                <w:color w:val="000000" w:themeColor="text1"/>
+                              </w:rPr>
+                              <w:t>フィルターが「</w:t>
+                            </w:r>
+                            <w:r>
+                              <w:rPr>
+                                <w:color w:val="000000" w:themeColor="text1"/>
+                              </w:rPr>
+                              <w:t>き裂である可能性</w:t>
+                            </w:r>
+                            <w:r>
+                              <w:rPr>
+                                <w:rFonts w:hint="eastAsia"/>
+                                <w:color w:val="000000" w:themeColor="text1"/>
+                              </w:rPr>
+                              <w:t>が高い」</w:t>
+                            </w:r>
+                            <w:r>
+                              <w:rPr>
+                                <w:color w:val="000000" w:themeColor="text1"/>
+                              </w:rPr>
+                              <w:t>と判断した部分</w:t>
+                            </w:r>
+                            <w:r>
+                              <w:rPr>
+                                <w:rFonts w:hint="eastAsia"/>
+                                <w:color w:val="000000" w:themeColor="text1"/>
+                              </w:rPr>
+                              <w:t>。</w:t>
+                            </w:r>
+                          </w:p>
+                          <w:p>
+                            <w:pPr>
+                              <w:jc w:val="center"/>
+                              <w:rPr>
+                                <w:color w:val="000000" w:themeColor="text1"/>
+                              </w:rPr>
+                            </w:pPr>
+                            <w:r>
+                              <w:rPr>
+                                <w:rFonts w:hint="eastAsia"/>
+                                <w:color w:val="000000" w:themeColor="text1"/>
+                              </w:rPr>
+                              <w:t>また</w:t>
+                            </w:r>
+                            <w:r>
+                              <w:rPr>
+                                <w:color w:val="000000" w:themeColor="text1"/>
+                              </w:rPr>
+                              <w:t>、ユーザーが今回</w:t>
+                            </w:r>
+                            <w:r>
+                              <w:rPr>
+                                <w:color w:val="000000" w:themeColor="text1"/>
+                              </w:rPr>
+                              <w:br/>
+                              <w:t>アノテーションした部分</w:t>
+                            </w:r>
+                            <w:r>
+                              <w:rPr>
+                                <w:rFonts w:hint="eastAsia"/>
+                                <w:color w:val="000000" w:themeColor="text1"/>
+                              </w:rPr>
+                              <w:t>。</w:t>
+                            </w:r>
+                          </w:p>
+                        </w:txbxContent>
+                      </wps:txbx>
+                      <wps:bodyPr rot="0" spcFirstLastPara="0" vertOverflow="overflow" horzOverflow="overflow" vert="horz" wrap="square" lIns="91440" tIns="45720" rIns="91440" bIns="45720" numCol="1" spcCol="0" rtlCol="0" fromWordArt="0" anchor="ctr" anchorCtr="0" forceAA="0" compatLnSpc="1">
+                        <a:prstTxWarp prst="textNoShape">
+                          <a:avLst/>
+                        </a:prstTxWarp>
+                        <a:noAutofit/>
+                      </wps:bodyPr>
+                    </wps:wsp>
+                  </a:graphicData>
+                </a:graphic>
+                <wp14:sizeRelH relativeFrom="margin">
+                  <wp14:pctWidth>0</wp14:pctWidth>
+                </wp14:sizeRelH>
+                <wp14:sizeRelV relativeFrom="margin">
+                  <wp14:pctHeight>0</wp14:pctHeight>
+                </wp14:sizeRelV>
+              </wp:anchor>
+            </w:drawing>
+          </mc:Choice>
+          <mc:Fallback>
+            <w:pict>
+              <v:shapetype w14:anchorId="6BA4BA05" id="_x0000_t62" coordsize="21600,21600" o:spt="62" adj="1350,25920" path="m3600,qx,3600l0@8@12@24,0@9,,18000qy3600,21600l@6,21600@15@27@7,21600,18000,21600qx21600,18000l21600@9@18@30,21600@8,21600,3600qy18000,l@7,0@21@33@6,xe">
+                <v:stroke joinstyle="miter"/>
+                <v:formulas>
+                  <v:f eqn="sum 10800 0 #0"/>
+                  <v:f eqn="sum 10800 0 #1"/>
+                  <v:f eqn="sum #0 0 #1"/>
+                  <v:f eqn="sum @0 @1 0"/>
+                  <v:f eqn="sum 21600 0 #0"/>
+                  <v:f eqn="sum 21600 0 #1"/>
+                  <v:f eqn="if @0 3600 12600"/>
+                  <v:f eqn="if @0 9000 18000"/>
+                  <v:f eqn="if @1 3600 12600"/>
+                  <v:f eqn="if @1 9000 18000"/>
+                  <v:f eqn="if @2 0 #0"/>
+                  <v:f eqn="if @3 @10 0"/>
+                  <v:f eqn="if #0 0 @11"/>
+                  <v:f eqn="if @2 @6 #0"/>
+                  <v:f eqn="if @3 @6 @13"/>
+                  <v:f eqn="if @5 @6 @14"/>
+                  <v:f eqn="if @2 #0 21600"/>
+                  <v:f eqn="if @3 21600 @16"/>
+                  <v:f eqn="if @4 21600 @17"/>
+                  <v:f eqn="if @2 #0 @6"/>
+                  <v:f eqn="if @3 @19 @6"/>
+                  <v:f eqn="if #1 @6 @20"/>
+                  <v:f eqn="if @2 @8 #1"/>
+                  <v:f eqn="if @3 @22 @8"/>
+                  <v:f eqn="if #0 @8 @23"/>
+                  <v:f eqn="if @2 21600 #1"/>
+                  <v:f eqn="if @3 21600 @25"/>
+                  <v:f eqn="if @5 21600 @26"/>
+                  <v:f eqn="if @2 #1 @8"/>
+                  <v:f eqn="if @3 @8 @28"/>
+                  <v:f eqn="if @4 @8 @29"/>
+                  <v:f eqn="if @2 #1 0"/>
+                  <v:f eqn="if @3 @31 0"/>
+                  <v:f eqn="if #1 0 @32"/>
+                  <v:f eqn="val #0"/>
+                  <v:f eqn="val #1"/>
+                </v:formulas>
+                <v:path o:connecttype="custom" o:connectlocs="10800,0;0,10800;10800,21600;21600,10800;@34,@35" textboxrect="791,791,20809,20809"/>
+                <v:handles>
+                  <v:h position="#0,#1"/>
+                </v:handles>
+              </v:shapetype>
+              <v:shape id="角丸四角形吹き出し 23" o:spid="_x0000_s1026" type="#_x0000_t62" style="position:absolute;left:0;text-align:left;margin-left:268.3pt;margin-top:135.3pt;width:190.55pt;height:89.15pt;z-index:251685888;visibility:visible;mso-wrap-style:square;mso-width-percent:0;mso-height-percent:0;mso-wrap-distance-left:9pt;mso-wrap-distance-top:0;mso-wrap-distance-right:9pt;mso-wrap-distance-bottom:0;mso-position-horizontal:absolute;mso-position-horizontal-relative:text;mso-position-vertical:absolute;mso-position-vertical-relative:text;mso-width-percent:0;mso-height-percent:0;mso-width-relative:margin;mso-height-relative:margin;v-text-anchor:middle" o:gfxdata="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" adj="-3627,5559" fillcolor="white [3212]" strokecolor="black [3213]" strokeweight="1pt">
+                <v:textbox>
+                  <w:txbxContent>
+                    <w:p>
+                      <w:pPr>
+                        <w:jc w:val="center"/>
+                        <w:rPr>
+                          <w:color w:val="000000" w:themeColor="text1"/>
+                        </w:rPr>
+                      </w:pPr>
+                      <w:r>
+                        <w:rPr>
+                          <w:rFonts w:hint="eastAsia"/>
+                          <w:color w:val="000000" w:themeColor="text1"/>
+                        </w:rPr>
+                        <w:t>フィルターが「</w:t>
+                      </w:r>
+                      <w:r>
+                        <w:rPr>
+                          <w:color w:val="000000" w:themeColor="text1"/>
+                        </w:rPr>
+                        <w:t>き裂である可能性</w:t>
+                      </w:r>
+                      <w:r>
+                        <w:rPr>
+                          <w:rFonts w:hint="eastAsia"/>
+                          <w:color w:val="000000" w:themeColor="text1"/>
+                        </w:rPr>
+                        <w:t>が高い」</w:t>
+                      </w:r>
+                      <w:r>
+                        <w:rPr>
+                          <w:color w:val="000000" w:themeColor="text1"/>
+                        </w:rPr>
+                        <w:t>と判断した部分</w:t>
+                      </w:r>
+                      <w:r>
+                        <w:rPr>
+                          <w:rFonts w:hint="eastAsia"/>
+                          <w:color w:val="000000" w:themeColor="text1"/>
+                        </w:rPr>
+                        <w:t>。</w:t>
+                      </w:r>
+                    </w:p>
+                    <w:p>
+                      <w:pPr>
+                        <w:jc w:val="center"/>
+                        <w:rPr>
+                          <w:rFonts w:hint="eastAsia"/>
+                          <w:color w:val="000000" w:themeColor="text1"/>
+                        </w:rPr>
+                      </w:pPr>
+                      <w:r>
+                        <w:rPr>
+                          <w:rFonts w:hint="eastAsia"/>
+                          <w:color w:val="000000" w:themeColor="text1"/>
+                        </w:rPr>
+                        <w:t>また</w:t>
+                      </w:r>
+                      <w:r>
+                        <w:rPr>
+                          <w:color w:val="000000" w:themeColor="text1"/>
+                        </w:rPr>
+                        <w:t>、ユーザーが今回</w:t>
+                      </w:r>
+                      <w:r>
+                        <w:rPr>
+                          <w:color w:val="000000" w:themeColor="text1"/>
+                        </w:rPr>
+                        <w:br/>
+                        <w:t>アノテーションした部分</w:t>
+                      </w:r>
+                      <w:r>
+                        <w:rPr>
+                          <w:rFonts w:hint="eastAsia"/>
+                          <w:color w:val="000000" w:themeColor="text1"/>
+                        </w:rPr>
+                        <w:t>。</w:t>
+                      </w:r>
+                    </w:p>
+                  </w:txbxContent>
+                </v:textbox>
+              </v:shape>
+            </w:pict>
+          </mc:Fallback>
+        </mc:AlternateContent>
+      </w:r>
+      <w:r>
+        <w:rPr>
+          <w:noProof/>
+        </w:rPr>
+        <mc:AlternateContent>
+          <mc:Choice Requires="wps">
+            <w:drawing>
+              <wp:anchor distT="0" distB="0" distL="114300" distR="114300" simplePos="0" relativeHeight="251683840" behindDoc="0" locked="0" layoutInCell="1" allowOverlap="1" wp14:anchorId="3A22A1E8" wp14:editId="5DAA1E6A">
+                <wp:simplePos x="0" y="0"/>
+                <wp:positionH relativeFrom="column">
+                  <wp:posOffset>755699</wp:posOffset>
+                </wp:positionH>
+                <wp:positionV relativeFrom="paragraph">
+                  <wp:posOffset>360827</wp:posOffset>
+                </wp:positionV>
+                <wp:extent cx="1589258" cy="780415"/>
+                <wp:effectExtent l="0" t="0" r="278130" b="19685"/>
+                <wp:wrapNone/>
+                <wp:docPr id="22" name="角丸四角形吹き出し 22"/>
+                <wp:cNvGraphicFramePr/>
+                <a:graphic xmlns:a="http://schemas.openxmlformats.org/drawingml/2006/main">
+                  <a:graphicData uri="http://schemas.microsoft.com/office/word/2010/wordprocessingShape">
+                    <wps:wsp>
+                      <wps:cNvSpPr/>
+                      <wps:spPr>
+                        <a:xfrm>
+                          <a:off x="0" y="0"/>
+                          <a:ext cx="1589258" cy="780415"/>
+                        </a:xfrm>
+                        <a:prstGeom prst="wedgeRoundRectCallout">
+                          <a:avLst>
+                            <a:gd name="adj1" fmla="val 65782"/>
+                            <a:gd name="adj2" fmla="val -27629"/>
+                            <a:gd name="adj3" fmla="val 16667"/>
+                          </a:avLst>
+                        </a:prstGeom>
+                        <a:solidFill>
+                          <a:schemeClr val="bg1"/>
+                        </a:solidFill>
+                        <a:ln>
+                          <a:solidFill>
+                            <a:schemeClr val="tx1"/>
+                          </a:solidFill>
+                        </a:ln>
+                      </wps:spPr>
+                      <wps:style>
+                        <a:lnRef idx="2">
+                          <a:schemeClr val="accent1">
+                            <a:shade val="50000"/>
+                          </a:schemeClr>
+                        </a:lnRef>
+                        <a:fillRef idx="1">
+                          <a:schemeClr val="accent1"/>
+                        </a:fillRef>
+                        <a:effectRef idx="0">
+                          <a:schemeClr val="accent1"/>
+                        </a:effectRef>
+                        <a:fontRef idx="minor">
+                          <a:schemeClr val="lt1"/>
+                        </a:fontRef>
+                      </wps:style>
+                      <wps:txbx>
+                        <w:txbxContent>
+                          <w:p>
+                            <w:pPr>
+                              <w:jc w:val="center"/>
+                              <w:rPr>
+                                <w:color w:val="000000" w:themeColor="text1"/>
+                              </w:rPr>
+                            </w:pPr>
+                            <w:r>
+                              <w:rPr>
+                                <w:rFonts w:hint="eastAsia"/>
+                                <w:color w:val="000000" w:themeColor="text1"/>
+                              </w:rPr>
+                              <w:t>以前</w:t>
+                            </w:r>
+                            <w:r>
+                              <w:rPr>
+                                <w:color w:val="000000" w:themeColor="text1"/>
+                              </w:rPr>
+                              <w:t>アノテーションした部分</w:t>
+                            </w:r>
+                            <w:r>
+                              <w:rPr>
+                                <w:rFonts w:hint="eastAsia"/>
+                                <w:color w:val="000000" w:themeColor="text1"/>
+                              </w:rPr>
+                              <w:t>。</w:t>
+                            </w:r>
+                          </w:p>
+                        </w:txbxContent>
+                      </wps:txbx>
+                      <wps:bodyPr rot="0" spcFirstLastPara="0" vertOverflow="overflow" horzOverflow="overflow" vert="horz" wrap="square" lIns="91440" tIns="45720" rIns="91440" bIns="45720" numCol="1" spcCol="0" rtlCol="0" fromWordArt="0" anchor="ctr" anchorCtr="0" forceAA="0" compatLnSpc="1">
+                        <a:prstTxWarp prst="textNoShape">
+                          <a:avLst/>
+                        </a:prstTxWarp>
+                        <a:noAutofit/>
+                      </wps:bodyPr>
+                    </wps:wsp>
+                  </a:graphicData>
+                </a:graphic>
+                <wp14:sizeRelH relativeFrom="margin">
+                  <wp14:pctWidth>0</wp14:pctWidth>
+                </wp14:sizeRelH>
+              </wp:anchor>
+            </w:drawing>
+          </mc:Choice>
+          <mc:Fallback>
+            <w:pict>
+              <v:shape w14:anchorId="3A22A1E8" id="角丸四角形吹き出し 22" o:spid="_x0000_s1027" type="#_x0000_t62" style="position:absolute;left:0;text-align:left;margin-left:59.5pt;margin-top:28.4pt;width:125.15pt;height:61.45pt;z-index:251683840;visibility:visible;mso-wrap-style:square;mso-width-percent:0;mso-wrap-distance-left:9pt;mso-wrap-distance-top:0;mso-wrap-distance-right:9pt;mso-wrap-distance-bottom:0;mso-position-horizontal:absolute;mso-position-horizontal-relative:text;mso-position-vertical:absolute;mso-position-vertical-relative:text;mso-width-percent:0;mso-width-relative:margin;v-text-anchor:middle" o:gfxdata="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" adj="25009,4832" fillcolor="white [3212]" strokecolor="black [3213]" strokeweight="1pt">
+                <v:textbox>
+                  <w:txbxContent>
+                    <w:p>
+                      <w:pPr>
+                        <w:jc w:val="center"/>
+                        <w:rPr>
+                          <w:rFonts w:hint="eastAsia"/>
+                          <w:color w:val="000000" w:themeColor="text1"/>
+                        </w:rPr>
+                      </w:pPr>
+                      <w:r>
+                        <w:rPr>
+                          <w:rFonts w:hint="eastAsia"/>
+                          <w:color w:val="000000" w:themeColor="text1"/>
+                        </w:rPr>
+                        <w:t>以前</w:t>
+                      </w:r>
+                      <w:r>
+                        <w:rPr>
+                          <w:color w:val="000000" w:themeColor="text1"/>
+                        </w:rPr>
+                        <w:t>アノテーションした部分</w:t>
+                      </w:r>
+                      <w:r>
+                        <w:rPr>
+                          <w:rFonts w:hint="eastAsia"/>
+                          <w:color w:val="000000" w:themeColor="text1"/>
+                        </w:rPr>
+                        <w:t>。</w:t>
+                      </w:r>
+                    </w:p>
+                  </w:txbxContent>
+                </v:textbox>
+              </v:shape>
+            </w:pict>
+          </mc:Fallback>
+        </mc:AlternateContent>
+      </w:r>
+      <w:r>
+        <w:rPr>
+          <w:noProof/>
+        </w:rPr>
+        <w:drawing>
+          <wp:inline distT="0" distB="0" distL="0" distR="0" wp14:anchorId="6A91681F" wp14:editId="316333F2">
+            <wp:extent cx="717587" cy="3111660"/>
+            <wp:effectExtent l="0" t="0" r="6350" b="0"/>
+            <wp:docPr id="15" name="図 15"/>
+            <wp:cNvGraphicFramePr>
+              <a:graphicFrameLocks xmlns:a="http://schemas.openxmlformats.org/drawingml/2006/main" noChangeAspect="1"/>
+            </wp:cNvGraphicFramePr>
+            <a:graphic xmlns:a="http://schemas.openxmlformats.org/drawingml/2006/main">
+              <a:graphicData uri="http://schemas.openxmlformats.org/drawingml/2006/picture">
+                <pic:pic xmlns:pic="http://schemas.openxmlformats.org/drawingml/2006/picture">
+                  <pic:nvPicPr>
+                    <pic:cNvPr id="1" name=""/>
+                    <pic:cNvPicPr/>
+                  </pic:nvPicPr>
+                  <pic:blipFill>
+                    <a:blip r:embed="rId7"/>
+                    <a:stretch>
+                      <a:fillRect/>
+                    </a:stretch>
+                  </pic:blipFill>
+                  <pic:spPr>
+                    <a:xfrm>
+                      <a:off x="0" y="0"/>
+                      <a:ext cx="717587" cy="3111660"/>
+                    </a:xfrm>
+                    <a:prstGeom prst="rect">
+                      <a:avLst/>
+                    </a:prstGeom>
+                  </pic:spPr>
+                </pic:pic>
+              </a:graphicData>
+            </a:graphic>
+          </wp:inline>
+        </w:drawing>
       </w:r>
     </w:p>
     <w:p>
@@ -870,7 +1789,6 @@
               <w:ind w:leftChars="0" w:left="0"/>
               <w:jc w:val="left"/>
               <w:rPr>
-                <w:rFonts w:hint="eastAsia"/>
                 <w:b/>
               </w:rPr>
             </w:pPr>
@@ -898,9 +1816,6 @@
               <w:pStyle w:val="a3"/>
               <w:ind w:leftChars="0" w:left="0"/>
               <w:jc w:val="left"/>
-              <w:rPr>
-                <w:rFonts w:hint="eastAsia"/>
-              </w:rPr>
             </w:pPr>
             <w:r>
               <w:rPr>
@@ -919,9 +1834,6 @@
               <w:pStyle w:val="a3"/>
               <w:ind w:leftChars="0" w:left="0"/>
               <w:jc w:val="left"/>
-              <w:rPr>
-                <w:rFonts w:hint="eastAsia"/>
-              </w:rPr>
             </w:pPr>
             <w:r>
               <w:rPr>
@@ -950,94 +1862,163 @@
       </w:pPr>
       <w:r>
         <w:rPr>
-          <w:rFonts w:hint="eastAsia"/>
-          <w:b/>
-        </w:rPr>
-        <w:t>画面の説明</w:t>
-      </w:r>
-    </w:p>
-    <w:p>
-      <w:pPr>
-        <w:pStyle w:val="a3"/>
-        <w:ind w:leftChars="0" w:left="425"/>
-        <w:jc w:val="left"/>
-      </w:pPr>
-      <w:r>
-        <w:rPr>
           <w:noProof/>
         </w:rPr>
         <mc:AlternateContent>
           <mc:Choice Requires="wps">
             <w:drawing>
-              <wp:anchor distT="0" distB="0" distL="114300" distR="114300" simplePos="0" relativeHeight="251674624" behindDoc="0" locked="0" layoutInCell="1" allowOverlap="1" wp14:anchorId="64B06E58" wp14:editId="5F8618AF">
+              <wp:anchor distT="0" distB="0" distL="114300" distR="114300" simplePos="0" relativeHeight="251661312" behindDoc="0" locked="0" layoutInCell="1" allowOverlap="1" wp14:anchorId="438F9580" wp14:editId="76673121">
                 <wp:simplePos x="0" y="0"/>
                 <wp:positionH relativeFrom="column">
-                  <wp:posOffset>383985</wp:posOffset>
+                  <wp:posOffset>3073124</wp:posOffset>
                 </wp:positionH>
                 <wp:positionV relativeFrom="paragraph">
-                  <wp:posOffset>271780</wp:posOffset>
+                  <wp:posOffset>214740</wp:posOffset>
                 </wp:positionV>
-                <wp:extent cx="342900" cy="237066"/>
-                <wp:effectExtent l="38100" t="38100" r="19050" b="29845"/>
+                <wp:extent cx="1962150" cy="539750"/>
+                <wp:effectExtent l="0" t="0" r="19050" b="12700"/>
                 <wp:wrapNone/>
-                <wp:docPr id="10" name="直線矢印コネクタ 10"/>
+                <wp:docPr id="3" name="テキスト ボックス 3"/>
                 <wp:cNvGraphicFramePr/>
                 <a:graphic xmlns:a="http://schemas.openxmlformats.org/drawingml/2006/main">
                   <a:graphicData uri="http://schemas.microsoft.com/office/word/2010/wordprocessingShape">
                     <wps:wsp>
-                      <wps:cNvCnPr/>
+                      <wps:cNvSpPr txBox="1"/>
                       <wps:spPr>
-                        <a:xfrm flipH="1" flipV="1">
+                        <a:xfrm>
                           <a:off x="0" y="0"/>
-                          <a:ext cx="342900" cy="237066"/>
+                          <a:ext cx="1962150" cy="539750"/>
                         </a:xfrm>
-                        <a:prstGeom prst="straightConnector1">
+                        <a:prstGeom prst="rect">
                           <a:avLst/>
                         </a:prstGeom>
-                        <a:ln>
+                        <a:solidFill>
+                          <a:schemeClr val="lt1"/>
+                        </a:solidFill>
+                        <a:ln w="6350">
                           <a:solidFill>
-                            <a:schemeClr val="accent2">
-                              <a:lumMod val="60000"/>
-                              <a:lumOff val="40000"/>
-                            </a:schemeClr>
+                            <a:prstClr val="black"/>
                           </a:solidFill>
-                          <a:tailEnd type="triangle"/>
                         </a:ln>
                       </wps:spPr>
-                      <wps:style>
-                        <a:lnRef idx="1">
-                          <a:schemeClr val="accent1"/>
-                        </a:lnRef>
-                        <a:fillRef idx="0">
-                          <a:schemeClr val="accent1"/>
-                        </a:fillRef>
-                        <a:effectRef idx="0">
-                          <a:schemeClr val="accent1"/>
-                        </a:effectRef>
-                        <a:fontRef idx="minor">
-                          <a:schemeClr val="tx1"/>
-                        </a:fontRef>
-                      </wps:style>
-                      <wps:bodyPr/>
+                      <wps:txbx>
+                        <w:txbxContent>
+                          <w:p>
+                            <w:pPr>
+                              <w:jc w:val="center"/>
+                            </w:pPr>
+                            <w:r>
+                              <w:rPr>
+                                <w:rFonts w:hint="eastAsia"/>
+                              </w:rPr>
+                              <w:t>スライダーで各</w:t>
+                            </w:r>
+                            <w:r>
+                              <w:t>画像の透明度の</w:t>
+                            </w:r>
+                            <w:r>
+                              <w:rPr>
+                                <w:rFonts w:hint="eastAsia"/>
+                              </w:rPr>
+                              <w:t>を</w:t>
+                            </w:r>
+                            <w:r>
+                              <w:t>変更することが可能</w:t>
+                            </w:r>
+                          </w:p>
+                        </w:txbxContent>
+                      </wps:txbx>
+                      <wps:bodyPr rot="0" spcFirstLastPara="0" vertOverflow="overflow" horzOverflow="overflow" vert="horz" wrap="square" lIns="91440" tIns="45720" rIns="91440" bIns="45720" numCol="1" spcCol="0" rtlCol="0" fromWordArt="0" anchor="ctr" anchorCtr="0" forceAA="0" compatLnSpc="1">
+                        <a:prstTxWarp prst="textNoShape">
+                          <a:avLst/>
+                        </a:prstTxWarp>
+                        <a:noAutofit/>
+                      </wps:bodyPr>
                     </wps:wsp>
                   </a:graphicData>
                 </a:graphic>
+                <wp14:sizeRelH relativeFrom="margin">
+                  <wp14:pctWidth>0</wp14:pctWidth>
+                </wp14:sizeRelH>
+                <wp14:sizeRelV relativeFrom="margin">
+                  <wp14:pctHeight>0</wp14:pctHeight>
+                </wp14:sizeRelV>
               </wp:anchor>
             </w:drawing>
           </mc:Choice>
           <mc:Fallback>
             <w:pict>
-              <v:shapetype w14:anchorId="731E39C4" id="_x0000_t32" coordsize="21600,21600" o:spt="32" o:oned="t" path="m,l21600,21600e" filled="f">
-                <v:path arrowok="t" fillok="f" o:connecttype="none"/>
-                <o:lock v:ext="edit" shapetype="t"/>
+              <v:shapetype w14:anchorId="438F9580" id="_x0000_t202" coordsize="21600,21600" o:spt="202" path="m,l,21600r21600,l21600,xe">
+                <v:stroke joinstyle="miter"/>
+                <v:path gradientshapeok="t" o:connecttype="rect"/>
               </v:shapetype>
-              <v:shape id="直線矢印コネクタ 10" o:spid="_x0000_s1026" type="#_x0000_t32" style="position:absolute;left:0;text-align:left;margin-left:30.25pt;margin-top:21.4pt;width:27pt;height:18.65pt;flip:x y;z-index:251674624;visibility:visible;mso-wrap-style:square;mso-wrap-distance-left:9pt;mso-wrap-distance-top:0;mso-wrap-distance-right:9pt;mso-wrap-distance-bottom:0;mso-position-horizontal:absolute;mso-position-horizontal-relative:text;mso-position-vertical:absolute;mso-position-vertical-relative:text" o:gfxdata="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" strokecolor="#f4b083 [1941]" strokeweight=".5pt">
-                <v:stroke endarrow="block" joinstyle="miter"/>
+              <v:shape id="テキスト ボックス 3" o:spid="_x0000_s1028" type="#_x0000_t202" style="position:absolute;left:0;text-align:left;margin-left:242pt;margin-top:16.9pt;width:154.5pt;height:42.5pt;z-index:251661312;visibility:visible;mso-wrap-style:square;mso-width-percent:0;mso-height-percent:0;mso-wrap-distance-left:9pt;mso-wrap-distance-top:0;mso-wrap-distance-right:9pt;mso-wrap-distance-bottom:0;mso-position-horizontal:absolute;mso-position-horizontal-relative:text;mso-position-vertical:absolute;mso-position-vertical-relative:text;mso-width-percent:0;mso-height-percent:0;mso-width-relative:margin;mso-height-relative:margin;v-text-anchor:middle" o:gfxdata="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" fillcolor="white [3201]" strokeweight=".5pt">
+                <v:textbox>
+                  <w:txbxContent>
+                    <w:p>
+                      <w:pPr>
+                        <w:jc w:val="center"/>
+                      </w:pPr>
+                      <w:r>
+                        <w:rPr>
+                          <w:rFonts w:hint="eastAsia"/>
+                        </w:rPr>
+                        <w:t>スライダーで各</w:t>
+                      </w:r>
+                      <w:r>
+                        <w:t>画像の透明度の</w:t>
+                      </w:r>
+                      <w:r>
+                        <w:rPr>
+                          <w:rFonts w:hint="eastAsia"/>
+                        </w:rPr>
+                        <w:t>を</w:t>
+                      </w:r>
+                      <w:r>
+                        <w:t>変更することが可能</w:t>
+                      </w:r>
+                    </w:p>
+                  </w:txbxContent>
+                </v:textbox>
               </v:shape>
             </w:pict>
           </mc:Fallback>
         </mc:AlternateContent>
       </w:r>
+    </w:p>
+    <w:p>
+      <w:pPr>
+        <w:pStyle w:val="a3"/>
+        <w:ind w:leftChars="0" w:left="425"/>
+        <w:jc w:val="left"/>
+        <w:rPr>
+          <w:b/>
+        </w:rPr>
+      </w:pPr>
+    </w:p>
+    <w:p>
+      <w:pPr>
+        <w:pStyle w:val="a3"/>
+        <w:ind w:leftChars="0" w:left="425"/>
+        <w:jc w:val="left"/>
+        <w:rPr>
+          <w:b/>
+        </w:rPr>
+      </w:pPr>
+      <w:r>
+        <w:rPr>
+          <w:rFonts w:hint="eastAsia"/>
+          <w:b/>
+        </w:rPr>
+        <w:t>画面の説明</w:t>
+      </w:r>
+    </w:p>
+    <w:p>
+      <w:pPr>
+        <w:pStyle w:val="a3"/>
+        <w:ind w:leftChars="0" w:left="425"/>
+        <w:jc w:val="left"/>
+      </w:pPr>
       <w:r>
         <w:rPr>
           <w:noProof/>
@@ -1045,18 +2026,18 @@
         <mc:AlternateContent>
           <mc:Choice Requires="wps">
             <w:drawing>
-              <wp:anchor distT="0" distB="0" distL="114300" distR="114300" simplePos="0" relativeHeight="251675648" behindDoc="0" locked="0" layoutInCell="1" allowOverlap="1" wp14:anchorId="5B1E743E" wp14:editId="3A5E5E9E">
+              <wp:anchor distT="0" distB="0" distL="114300" distR="114300" simplePos="0" relativeHeight="251676672" behindDoc="0" locked="0" layoutInCell="1" allowOverlap="1" wp14:anchorId="7CAC511A" wp14:editId="79B050D9">
                 <wp:simplePos x="0" y="0"/>
                 <wp:positionH relativeFrom="column">
-                  <wp:posOffset>4811098</wp:posOffset>
+                  <wp:posOffset>5090844</wp:posOffset>
                 </wp:positionH>
                 <wp:positionV relativeFrom="paragraph">
-                  <wp:posOffset>871827</wp:posOffset>
+                  <wp:posOffset>46606</wp:posOffset>
                 </wp:positionV>
-                <wp:extent cx="262467" cy="469900"/>
-                <wp:effectExtent l="0" t="0" r="80645" b="63500"/>
+                <wp:extent cx="278720" cy="430306"/>
+                <wp:effectExtent l="0" t="0" r="64770" b="65405"/>
                 <wp:wrapNone/>
-                <wp:docPr id="11" name="直線矢印コネクタ 11"/>
+                <wp:docPr id="12" name="直線矢印コネクタ 12"/>
                 <wp:cNvGraphicFramePr/>
                 <a:graphic xmlns:a="http://schemas.openxmlformats.org/drawingml/2006/main">
                   <a:graphicData uri="http://schemas.microsoft.com/office/word/2010/wordprocessingShape">
@@ -1065,79 +2046,7 @@
                       <wps:spPr>
                         <a:xfrm>
                           <a:off x="0" y="0"/>
-                          <a:ext cx="262467" cy="469900"/>
-                        </a:xfrm>
-                        <a:prstGeom prst="straightConnector1">
-                          <a:avLst/>
-                        </a:prstGeom>
-                        <a:ln>
-                          <a:solidFill>
-                            <a:schemeClr val="accent2">
-                              <a:lumMod val="60000"/>
-                              <a:lumOff val="40000"/>
-                            </a:schemeClr>
-                          </a:solidFill>
-                          <a:tailEnd type="triangle"/>
-                        </a:ln>
-                      </wps:spPr>
-                      <wps:style>
-                        <a:lnRef idx="1">
-                          <a:schemeClr val="accent1"/>
-                        </a:lnRef>
-                        <a:fillRef idx="0">
-                          <a:schemeClr val="accent1"/>
-                        </a:fillRef>
-                        <a:effectRef idx="0">
-                          <a:schemeClr val="accent1"/>
-                        </a:effectRef>
-                        <a:fontRef idx="minor">
-                          <a:schemeClr val="tx1"/>
-                        </a:fontRef>
-                      </wps:style>
-                      <wps:bodyPr/>
-                    </wps:wsp>
-                  </a:graphicData>
-                </a:graphic>
-              </wp:anchor>
-            </w:drawing>
-          </mc:Choice>
-          <mc:Fallback>
-            <w:pict>
-              <v:shape w14:anchorId="2D66DE2E" id="直線矢印コネクタ 11" o:spid="_x0000_s1026" type="#_x0000_t32" style="position:absolute;left:0;text-align:left;margin-left:378.85pt;margin-top:68.65pt;width:20.65pt;height:37pt;z-index:251675648;visibility:visible;mso-wrap-style:square;mso-wrap-distance-left:9pt;mso-wrap-distance-top:0;mso-wrap-distance-right:9pt;mso-wrap-distance-bottom:0;mso-position-horizontal:absolute;mso-position-horizontal-relative:text;mso-position-vertical:absolute;mso-position-vertical-relative:text" o:gfxdata="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" strokecolor="#f4b083 [1941]" strokeweight=".5pt">
-                <v:stroke endarrow="block" joinstyle="miter"/>
-              </v:shape>
-            </w:pict>
-          </mc:Fallback>
-        </mc:AlternateContent>
-      </w:r>
-      <w:r>
-        <w:rPr>
-          <w:noProof/>
-        </w:rPr>
-        <mc:AlternateContent>
-          <mc:Choice Requires="wps">
-            <w:drawing>
-              <wp:anchor distT="0" distB="0" distL="114300" distR="114300" simplePos="0" relativeHeight="251676672" behindDoc="0" locked="0" layoutInCell="1" allowOverlap="1" wp14:anchorId="5160A30C" wp14:editId="035BE06D">
-                <wp:simplePos x="0" y="0"/>
-                <wp:positionH relativeFrom="column">
-                  <wp:posOffset>5290630</wp:posOffset>
-                </wp:positionH>
-                <wp:positionV relativeFrom="paragraph">
-                  <wp:posOffset>1658578</wp:posOffset>
-                </wp:positionV>
-                <wp:extent cx="162509" cy="133489"/>
-                <wp:effectExtent l="0" t="38100" r="47625" b="19050"/>
-                <wp:wrapNone/>
-                <wp:docPr id="12" name="直線矢印コネクタ 12"/>
-                <wp:cNvGraphicFramePr/>
-                <a:graphic xmlns:a="http://schemas.openxmlformats.org/drawingml/2006/main">
-                  <a:graphicData uri="http://schemas.microsoft.com/office/word/2010/wordprocessingShape">
-                    <wps:wsp>
-                      <wps:cNvCnPr/>
-                      <wps:spPr>
-                        <a:xfrm flipV="1">
-                          <a:off x="0" y="0"/>
-                          <a:ext cx="162509" cy="133489"/>
+                          <a:ext cx="278720" cy="430306"/>
                         </a:xfrm>
                         <a:prstGeom prst="straightConnector1">
                           <a:avLst/>
@@ -1181,7 +2090,11 @@
           </mc:Choice>
           <mc:Fallback>
             <w:pict>
-              <v:shape w14:anchorId="4553DF85" id="直線矢印コネクタ 12" o:spid="_x0000_s1026" type="#_x0000_t32" style="position:absolute;left:0;text-align:left;margin-left:416.6pt;margin-top:130.6pt;width:12.8pt;height:10.5pt;flip:y;z-index:251676672;visibility:visible;mso-wrap-style:square;mso-width-percent:0;mso-height-percent:0;mso-wrap-distance-left:9pt;mso-wrap-distance-top:0;mso-wrap-distance-right:9pt;mso-wrap-distance-bottom:0;mso-position-horizontal:absolute;mso-position-horizontal-relative:text;mso-position-vertical:absolute;mso-position-vertical-relative:text;mso-width-percent:0;mso-height-percent:0;mso-width-relative:margin;mso-height-relative:margin" o:gfxdata="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" strokecolor="#f4b083 [1941]" strokeweight=".5pt">
+              <v:shapetype w14:anchorId="5307823B" id="_x0000_t32" coordsize="21600,21600" o:spt="32" o:oned="t" path="m,l21600,21600e" filled="f">
+                <v:path arrowok="t" fillok="f" o:connecttype="none"/>
+                <o:lock v:ext="edit" shapetype="t"/>
+              </v:shapetype>
+              <v:shape id="直線矢印コネクタ 12" o:spid="_x0000_s1026" type="#_x0000_t32" style="position:absolute;left:0;text-align:left;margin-left:400.85pt;margin-top:3.65pt;width:21.95pt;height:33.9pt;z-index:251676672;visibility:visible;mso-wrap-style:square;mso-width-percent:0;mso-height-percent:0;mso-wrap-distance-left:9pt;mso-wrap-distance-top:0;mso-wrap-distance-right:9pt;mso-wrap-distance-bottom:0;mso-position-horizontal:absolute;mso-position-horizontal-relative:text;mso-position-vertical:absolute;mso-position-vertical-relative:text;mso-width-percent:0;mso-height-percent:0;mso-width-relative:margin;mso-height-relative:margin" o:gfxdata="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" strokecolor="#f4b083 [1941]" strokeweight=".5pt">
                 <v:stroke endarrow="block" joinstyle="miter"/>
               </v:shape>
             </w:pict>
@@ -1195,18 +2108,96 @@
         <mc:AlternateContent>
           <mc:Choice Requires="wps">
             <w:drawing>
-              <wp:anchor distT="0" distB="0" distL="114300" distR="114300" simplePos="0" relativeHeight="251673600" behindDoc="0" locked="0" layoutInCell="1" allowOverlap="1" wp14:anchorId="0254A98E" wp14:editId="04F94D2F">
+              <wp:anchor distT="0" distB="0" distL="114300" distR="114300" simplePos="0" relativeHeight="251691008" behindDoc="0" locked="0" layoutInCell="1" allowOverlap="1" wp14:anchorId="4AFEB30C" wp14:editId="2827A9E7">
                 <wp:simplePos x="0" y="0"/>
-                <wp:positionH relativeFrom="margin">
-                  <wp:posOffset>769197</wp:posOffset>
+                <wp:positionH relativeFrom="column">
+                  <wp:posOffset>4512098</wp:posOffset>
                 </wp:positionH>
                 <wp:positionV relativeFrom="paragraph">
-                  <wp:posOffset>358987</wp:posOffset>
+                  <wp:posOffset>1266825</wp:posOffset>
                 </wp:positionV>
-                <wp:extent cx="914400" cy="323850"/>
-                <wp:effectExtent l="0" t="0" r="19050" b="19050"/>
+                <wp:extent cx="528744" cy="855133"/>
+                <wp:effectExtent l="0" t="38100" r="62230" b="21590"/>
                 <wp:wrapNone/>
-                <wp:docPr id="9" name="テキスト ボックス 9"/>
+                <wp:docPr id="28" name="直線矢印コネクタ 28"/>
+                <wp:cNvGraphicFramePr/>
+                <a:graphic xmlns:a="http://schemas.openxmlformats.org/drawingml/2006/main">
+                  <a:graphicData uri="http://schemas.microsoft.com/office/word/2010/wordprocessingShape">
+                    <wps:wsp>
+                      <wps:cNvCnPr/>
+                      <wps:spPr>
+                        <a:xfrm flipV="1">
+                          <a:off x="0" y="0"/>
+                          <a:ext cx="528744" cy="855133"/>
+                        </a:xfrm>
+                        <a:prstGeom prst="straightConnector1">
+                          <a:avLst/>
+                        </a:prstGeom>
+                        <a:ln>
+                          <a:solidFill>
+                            <a:schemeClr val="accent2">
+                              <a:lumMod val="60000"/>
+                              <a:lumOff val="40000"/>
+                            </a:schemeClr>
+                          </a:solidFill>
+                          <a:tailEnd type="triangle"/>
+                        </a:ln>
+                      </wps:spPr>
+                      <wps:style>
+                        <a:lnRef idx="1">
+                          <a:schemeClr val="accent1"/>
+                        </a:lnRef>
+                        <a:fillRef idx="0">
+                          <a:schemeClr val="accent1"/>
+                        </a:fillRef>
+                        <a:effectRef idx="0">
+                          <a:schemeClr val="accent1"/>
+                        </a:effectRef>
+                        <a:fontRef idx="minor">
+                          <a:schemeClr val="tx1"/>
+                        </a:fontRef>
+                      </wps:style>
+                      <wps:bodyPr/>
+                    </wps:wsp>
+                  </a:graphicData>
+                </a:graphic>
+                <wp14:sizeRelH relativeFrom="margin">
+                  <wp14:pctWidth>0</wp14:pctWidth>
+                </wp14:sizeRelH>
+                <wp14:sizeRelV relativeFrom="margin">
+                  <wp14:pctHeight>0</wp14:pctHeight>
+                </wp14:sizeRelV>
+              </wp:anchor>
+            </w:drawing>
+          </mc:Choice>
+          <mc:Fallback>
+            <w:pict>
+              <v:shape w14:anchorId="3AA678A3" id="直線矢印コネクタ 28" o:spid="_x0000_s1026" type="#_x0000_t32" style="position:absolute;left:0;text-align:left;margin-left:355.3pt;margin-top:99.75pt;width:41.65pt;height:67.35pt;flip:y;z-index:251691008;visibility:visible;mso-wrap-style:square;mso-width-percent:0;mso-height-percent:0;mso-wrap-distance-left:9pt;mso-wrap-distance-top:0;mso-wrap-distance-right:9pt;mso-wrap-distance-bottom:0;mso-position-horizontal:absolute;mso-position-horizontal-relative:text;mso-position-vertical:absolute;mso-position-vertical-relative:text;mso-width-percent:0;mso-height-percent:0;mso-width-relative:margin;mso-height-relative:margin" o:gfxdata="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" strokecolor="#f4b083 [1941]" strokeweight=".5pt">
+                <v:stroke endarrow="block" joinstyle="miter"/>
+              </v:shape>
+            </w:pict>
+          </mc:Fallback>
+        </mc:AlternateContent>
+      </w:r>
+      <w:r>
+        <w:rPr>
+          <w:noProof/>
+        </w:rPr>
+        <mc:AlternateContent>
+          <mc:Choice Requires="wps">
+            <w:drawing>
+              <wp:anchor distT="0" distB="0" distL="114300" distR="114300" simplePos="0" relativeHeight="251689984" behindDoc="0" locked="0" layoutInCell="1" allowOverlap="1" wp14:anchorId="0EC2443A" wp14:editId="4DC01699">
+                <wp:simplePos x="0" y="0"/>
+                <wp:positionH relativeFrom="column">
+                  <wp:posOffset>3021964</wp:posOffset>
+                </wp:positionH>
+                <wp:positionV relativeFrom="paragraph">
+                  <wp:posOffset>2054225</wp:posOffset>
+                </wp:positionV>
+                <wp:extent cx="1394883" cy="539750"/>
+                <wp:effectExtent l="0" t="0" r="15240" b="12700"/>
+                <wp:wrapNone/>
+                <wp:docPr id="27" name="テキスト ボックス 27"/>
                 <wp:cNvGraphicFramePr/>
                 <a:graphic xmlns:a="http://schemas.openxmlformats.org/drawingml/2006/main">
                   <a:graphicData uri="http://schemas.microsoft.com/office/word/2010/wordprocessingShape">
@@ -1215,7 +2206,7 @@
                       <wps:spPr>
                         <a:xfrm>
                           <a:off x="0" y="0"/>
-                          <a:ext cx="914400" cy="323850"/>
+                          <a:ext cx="1394883" cy="539750"/>
                         </a:xfrm>
                         <a:prstGeom prst="rect">
                           <a:avLst/>
@@ -1239,7 +2230,22 @@
                               <w:rPr>
                                 <w:rFonts w:hint="eastAsia"/>
                               </w:rPr>
-                              <w:t>メニュー</w:t>
+                              <w:t>作業フォルダ内</w:t>
+                            </w:r>
+                            <w:r>
+                              <w:t>の</w:t>
+                            </w:r>
+                            <w:r>
+                              <w:br/>
+                            </w:r>
+                            <w:r>
+                              <w:rPr>
+                                <w:rFonts w:hint="eastAsia"/>
+                              </w:rPr>
+                              <w:t>.raw</w:t>
+                            </w:r>
+                            <w:r>
+                              <w:t>ファイル一覧</w:t>
                             </w:r>
                           </w:p>
                         </w:txbxContent>
@@ -1264,27 +2270,40 @@
           </mc:Choice>
           <mc:Fallback>
             <w:pict>
-              <v:shapetype w14:anchorId="0254A98E" id="_x0000_t202" coordsize="21600,21600" o:spt="202" path="m,l,21600r21600,l21600,xe">
-                <v:stroke joinstyle="miter"/>
-                <v:path gradientshapeok="t" o:connecttype="rect"/>
-              </v:shapetype>
-              <v:shape id="テキスト ボックス 9" o:spid="_x0000_s1026" type="#_x0000_t202" style="position:absolute;left:0;text-align:left;margin-left:60.55pt;margin-top:28.25pt;width:1in;height:25.5pt;z-index:251673600;visibility:visible;mso-wrap-style:square;mso-width-percent:0;mso-height-percent:0;mso-wrap-distance-left:9pt;mso-wrap-distance-top:0;mso-wrap-distance-right:9pt;mso-wrap-distance-bottom:0;mso-position-horizontal:absolute;mso-position-horizontal-relative:margin;mso-position-vertical:absolute;mso-position-vertical-relative:text;mso-width-percent:0;mso-height-percent:0;mso-width-relative:margin;mso-height-relative:margin;v-text-anchor:middle" o:gfxdata="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" fillcolor="white [3201]" strokeweight=".5pt">
+              <v:shape w14:anchorId="0EC2443A" id="テキスト ボックス 27" o:spid="_x0000_s1029" type="#_x0000_t202" style="position:absolute;left:0;text-align:left;margin-left:237.95pt;margin-top:161.75pt;width:109.85pt;height:42.5pt;z-index:251689984;visibility:visible;mso-wrap-style:square;mso-width-percent:0;mso-height-percent:0;mso-wrap-distance-left:9pt;mso-wrap-distance-top:0;mso-wrap-distance-right:9pt;mso-wrap-distance-bottom:0;mso-position-horizontal:absolute;mso-position-horizontal-relative:text;mso-position-vertical:absolute;mso-position-vertical-relative:text;mso-width-percent:0;mso-height-percent:0;mso-width-relative:margin;mso-height-relative:margin;v-text-anchor:middle" o:gfxdata="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" fillcolor="white [3201]" strokeweight=".5pt">
                 <v:textbox>
                   <w:txbxContent>
                     <w:p>
                       <w:pPr>
                         <w:jc w:val="center"/>
+                        <w:rPr>
+                          <w:rFonts w:hint="eastAsia"/>
+                        </w:rPr>
                       </w:pPr>
                       <w:r>
                         <w:rPr>
                           <w:rFonts w:hint="eastAsia"/>
                         </w:rPr>
-                        <w:t>メニュー</w:t>
+                        <w:t>作業フォルダ内</w:t>
+                      </w:r>
+                      <w:r>
+                        <w:t>の</w:t>
+                      </w:r>
+                      <w:r>
+                        <w:br/>
+                      </w:r>
+                      <w:r>
+                        <w:rPr>
+                          <w:rFonts w:hint="eastAsia"/>
+                        </w:rPr>
+                        <w:t>.raw</w:t>
+                      </w:r>
+                      <w:r>
+                        <w:t>ファイル一覧</w:t>
                       </w:r>
                     </w:p>
                   </w:txbxContent>
                 </v:textbox>
-                <w10:wrap anchorx="margin"/>
               </v:shape>
             </w:pict>
           </mc:Fallback>
@@ -1297,79 +2316,56 @@
         <mc:AlternateContent>
           <mc:Choice Requires="wps">
             <w:drawing>
-              <wp:anchor distT="0" distB="0" distL="114300" distR="114300" simplePos="0" relativeHeight="251661312" behindDoc="0" locked="0" layoutInCell="1" allowOverlap="1" wp14:anchorId="46A08535" wp14:editId="172316DA">
+              <wp:anchor distT="0" distB="0" distL="114300" distR="114300" simplePos="0" relativeHeight="251675648" behindDoc="0" locked="0" layoutInCell="1" allowOverlap="1" wp14:anchorId="6EDD4EF5" wp14:editId="3B2AF3F5">
                 <wp:simplePos x="0" y="0"/>
                 <wp:positionH relativeFrom="column">
-                  <wp:posOffset>3549015</wp:posOffset>
+                  <wp:posOffset>4342697</wp:posOffset>
                 </wp:positionH>
                 <wp:positionV relativeFrom="paragraph">
-                  <wp:posOffset>1831975</wp:posOffset>
+                  <wp:posOffset>461020</wp:posOffset>
                 </wp:positionV>
-                <wp:extent cx="1962150" cy="539750"/>
-                <wp:effectExtent l="0" t="0" r="19050" b="12700"/>
+                <wp:extent cx="479204" cy="185814"/>
+                <wp:effectExtent l="0" t="38100" r="54610" b="24130"/>
                 <wp:wrapNone/>
-                <wp:docPr id="3" name="テキスト ボックス 3"/>
+                <wp:docPr id="11" name="直線矢印コネクタ 11"/>
                 <wp:cNvGraphicFramePr/>
                 <a:graphic xmlns:a="http://schemas.openxmlformats.org/drawingml/2006/main">
                   <a:graphicData uri="http://schemas.microsoft.com/office/word/2010/wordprocessingShape">
                     <wps:wsp>
-                      <wps:cNvSpPr txBox="1"/>
+                      <wps:cNvCnPr/>
                       <wps:spPr>
-                        <a:xfrm>
+                        <a:xfrm flipV="1">
                           <a:off x="0" y="0"/>
-                          <a:ext cx="1962150" cy="539750"/>
+                          <a:ext cx="479204" cy="185814"/>
                         </a:xfrm>
-                        <a:prstGeom prst="rect">
+                        <a:prstGeom prst="straightConnector1">
                           <a:avLst/>
                         </a:prstGeom>
-                        <a:solidFill>
-                          <a:schemeClr val="lt1"/>
-                        </a:solidFill>
-                        <a:ln w="6350">
+                        <a:ln>
                           <a:solidFill>
-                            <a:prstClr val="black"/>
+                            <a:schemeClr val="accent2">
+                              <a:lumMod val="60000"/>
+                              <a:lumOff val="40000"/>
+                            </a:schemeClr>
                           </a:solidFill>
+                          <a:tailEnd type="triangle"/>
                         </a:ln>
                       </wps:spPr>
-                      <wps:txbx>
-                        <w:txbxContent>
-                          <w:p>
-                            <w:pPr>
-                              <w:jc w:val="center"/>
-                            </w:pPr>
-                            <w:r>
-                              <w:rPr>
-                                <w:rFonts w:hint="eastAsia"/>
-                              </w:rPr>
-                              <w:t>スライダー</w:t>
-                            </w:r>
-                            <w:r>
-                              <w:rPr>
-                                <w:rFonts w:hint="eastAsia"/>
-                              </w:rPr>
-                              <w:t>で各</w:t>
-                            </w:r>
-                            <w:r>
-                              <w:t>画像の透明度の</w:t>
-                            </w:r>
-                            <w:r>
-                              <w:rPr>
-                                <w:rFonts w:hint="eastAsia"/>
-                              </w:rPr>
-                              <w:t>を</w:t>
-                            </w:r>
-                            <w:r>
-                              <w:t>変更することが可能</w:t>
-                            </w:r>
-                          </w:p>
-                        </w:txbxContent>
-                      </wps:txbx>
-                      <wps:bodyPr rot="0" spcFirstLastPara="0" vertOverflow="overflow" horzOverflow="overflow" vert="horz" wrap="square" lIns="91440" tIns="45720" rIns="91440" bIns="45720" numCol="1" spcCol="0" rtlCol="0" fromWordArt="0" anchor="ctr" anchorCtr="0" forceAA="0" compatLnSpc="1">
-                        <a:prstTxWarp prst="textNoShape">
-                          <a:avLst/>
-                        </a:prstTxWarp>
-                        <a:noAutofit/>
-                      </wps:bodyPr>
+                      <wps:style>
+                        <a:lnRef idx="1">
+                          <a:schemeClr val="accent1"/>
+                        </a:lnRef>
+                        <a:fillRef idx="0">
+                          <a:schemeClr val="accent1"/>
+                        </a:fillRef>
+                        <a:effectRef idx="0">
+                          <a:schemeClr val="accent1"/>
+                        </a:effectRef>
+                        <a:fontRef idx="minor">
+                          <a:schemeClr val="tx1"/>
+                        </a:fontRef>
+                      </wps:style>
+                      <wps:bodyPr/>
                     </wps:wsp>
                   </a:graphicData>
                 </a:graphic>
@@ -1384,40 +2380,8 @@
           </mc:Choice>
           <mc:Fallback>
             <w:pict>
-              <v:shape w14:anchorId="46A08535" id="テキスト ボックス 3" o:spid="_x0000_s1027" type="#_x0000_t202" style="position:absolute;left:0;text-align:left;margin-left:279.45pt;margin-top:144.25pt;width:154.5pt;height:42.5pt;z-index:251661312;visibility:visible;mso-wrap-style:square;mso-width-percent:0;mso-height-percent:0;mso-wrap-distance-left:9pt;mso-wrap-distance-top:0;mso-wrap-distance-right:9pt;mso-wrap-distance-bottom:0;mso-position-horizontal:absolute;mso-position-horizontal-relative:text;mso-position-vertical:absolute;mso-position-vertical-relative:text;mso-width-percent:0;mso-height-percent:0;mso-width-relative:margin;mso-height-relative:margin;v-text-anchor:middle" o:gfxdata="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" fillcolor="white [3201]" strokeweight=".5pt">
-                <v:textbox>
-                  <w:txbxContent>
-                    <w:p>
-                      <w:pPr>
-                        <w:jc w:val="center"/>
-                      </w:pPr>
-                      <w:r>
-                        <w:rPr>
-                          <w:rFonts w:hint="eastAsia"/>
-                        </w:rPr>
-                        <w:t>スライダー</w:t>
-                      </w:r>
-                      <w:r>
-                        <w:rPr>
-                          <w:rFonts w:hint="eastAsia"/>
-                        </w:rPr>
-                        <w:t>で各</w:t>
-                      </w:r>
-                      <w:r>
-                        <w:t>画像の透明度の</w:t>
-                      </w:r>
-                      <w:r>
-                        <w:rPr>
-                          <w:rFonts w:hint="eastAsia"/>
-                        </w:rPr>
-                        <w:t>を</w:t>
-                      </w:r>
-                      <w:r>
-                        <w:t>変更することが可能</w:t>
-                      </w:r>
-                    </w:p>
-                  </w:txbxContent>
-                </v:textbox>
+              <v:shape w14:anchorId="22DB4AEF" id="直線矢印コネクタ 11" o:spid="_x0000_s1026" type="#_x0000_t32" style="position:absolute;left:0;text-align:left;margin-left:341.95pt;margin-top:36.3pt;width:37.75pt;height:14.65pt;flip:y;z-index:251675648;visibility:visible;mso-wrap-style:square;mso-width-percent:0;mso-height-percent:0;mso-wrap-distance-left:9pt;mso-wrap-distance-top:0;mso-wrap-distance-right:9pt;mso-wrap-distance-bottom:0;mso-position-horizontal:absolute;mso-position-horizontal-relative:text;mso-position-vertical:absolute;mso-position-vertical-relative:text;mso-width-percent:0;mso-height-percent:0;mso-width-relative:margin;mso-height-relative:margin" o:gfxdata="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" strokecolor="#f4b083 [1941]" strokeweight=".5pt">
+                <v:stroke endarrow="block" joinstyle="miter"/>
               </v:shape>
             </w:pict>
           </mc:Fallback>
@@ -1430,13 +2394,13 @@
         <mc:AlternateContent>
           <mc:Choice Requires="wps">
             <w:drawing>
-              <wp:anchor distT="0" distB="0" distL="114300" distR="114300" simplePos="0" relativeHeight="251659264" behindDoc="0" locked="0" layoutInCell="1" allowOverlap="1" wp14:anchorId="38305F72" wp14:editId="32CA5F5F">
+              <wp:anchor distT="0" distB="0" distL="114300" distR="114300" simplePos="0" relativeHeight="251659264" behindDoc="0" locked="0" layoutInCell="1" allowOverlap="1" wp14:anchorId="79DDC7A8" wp14:editId="4C416713">
                 <wp:simplePos x="0" y="0"/>
                 <wp:positionH relativeFrom="column">
-                  <wp:posOffset>3593465</wp:posOffset>
+                  <wp:posOffset>2320338</wp:posOffset>
                 </wp:positionH>
                 <wp:positionV relativeFrom="paragraph">
-                  <wp:posOffset>295275</wp:posOffset>
+                  <wp:posOffset>386715</wp:posOffset>
                 </wp:positionV>
                 <wp:extent cx="1962150" cy="539750"/>
                 <wp:effectExtent l="0" t="0" r="19050" b="12700"/>
@@ -1515,7 +2479,7 @@
           </mc:Choice>
           <mc:Fallback>
             <w:pict>
-              <v:shape w14:anchorId="38305F72" id="テキスト ボックス 2" o:spid="_x0000_s1028" type="#_x0000_t202" style="position:absolute;left:0;text-align:left;margin-left:282.95pt;margin-top:23.25pt;width:154.5pt;height:42.5pt;z-index:251659264;visibility:visible;mso-wrap-style:square;mso-width-percent:0;mso-height-percent:0;mso-wrap-distance-left:9pt;mso-wrap-distance-top:0;mso-wrap-distance-right:9pt;mso-wrap-distance-bottom:0;mso-position-horizontal:absolute;mso-position-horizontal-relative:text;mso-position-vertical:absolute;mso-position-vertical-relative:text;mso-width-percent:0;mso-height-percent:0;mso-width-relative:margin;mso-height-relative:margin;v-text-anchor:middle" o:gfxdata="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" fillcolor="white [3201]" strokeweight=".5pt">
+              <v:shape w14:anchorId="79DDC7A8" id="テキスト ボックス 2" o:spid="_x0000_s1030" type="#_x0000_t202" style="position:absolute;left:0;text-align:left;margin-left:182.7pt;margin-top:30.45pt;width:154.5pt;height:42.5pt;z-index:251659264;visibility:visible;mso-wrap-style:square;mso-width-percent:0;mso-height-percent:0;mso-wrap-distance-left:9pt;mso-wrap-distance-top:0;mso-wrap-distance-right:9pt;mso-wrap-distance-bottom:0;mso-position-horizontal:absolute;mso-position-horizontal-relative:text;mso-position-vertical:absolute;mso-position-vertical-relative:text;mso-width-percent:0;mso-height-percent:0;mso-width-relative:margin;mso-height-relative:margin;v-text-anchor:middle" o:gfxdata="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" fillcolor="white [3201]" strokeweight=".5pt">
                 <v:textbox>
                   <w:txbxContent>
                     <w:p>
@@ -1556,11 +2520,181 @@
         <w:rPr>
           <w:noProof/>
         </w:rPr>
+        <mc:AlternateContent>
+          <mc:Choice Requires="wps">
+            <w:drawing>
+              <wp:anchor distT="0" distB="0" distL="114300" distR="114300" simplePos="0" relativeHeight="251674624" behindDoc="0" locked="0" layoutInCell="1" allowOverlap="1" wp14:anchorId="041C253D" wp14:editId="46CD46C3">
+                <wp:simplePos x="0" y="0"/>
+                <wp:positionH relativeFrom="column">
+                  <wp:posOffset>383985</wp:posOffset>
+                </wp:positionH>
+                <wp:positionV relativeFrom="paragraph">
+                  <wp:posOffset>271780</wp:posOffset>
+                </wp:positionV>
+                <wp:extent cx="342900" cy="237066"/>
+                <wp:effectExtent l="38100" t="38100" r="19050" b="29845"/>
+                <wp:wrapNone/>
+                <wp:docPr id="10" name="直線矢印コネクタ 10"/>
+                <wp:cNvGraphicFramePr/>
+                <a:graphic xmlns:a="http://schemas.openxmlformats.org/drawingml/2006/main">
+                  <a:graphicData uri="http://schemas.microsoft.com/office/word/2010/wordprocessingShape">
+                    <wps:wsp>
+                      <wps:cNvCnPr/>
+                      <wps:spPr>
+                        <a:xfrm flipH="1" flipV="1">
+                          <a:off x="0" y="0"/>
+                          <a:ext cx="342900" cy="237066"/>
+                        </a:xfrm>
+                        <a:prstGeom prst="straightConnector1">
+                          <a:avLst/>
+                        </a:prstGeom>
+                        <a:ln>
+                          <a:solidFill>
+                            <a:schemeClr val="accent2">
+                              <a:lumMod val="60000"/>
+                              <a:lumOff val="40000"/>
+                            </a:schemeClr>
+                          </a:solidFill>
+                          <a:tailEnd type="triangle"/>
+                        </a:ln>
+                      </wps:spPr>
+                      <wps:style>
+                        <a:lnRef idx="1">
+                          <a:schemeClr val="accent1"/>
+                        </a:lnRef>
+                        <a:fillRef idx="0">
+                          <a:schemeClr val="accent1"/>
+                        </a:fillRef>
+                        <a:effectRef idx="0">
+                          <a:schemeClr val="accent1"/>
+                        </a:effectRef>
+                        <a:fontRef idx="minor">
+                          <a:schemeClr val="tx1"/>
+                        </a:fontRef>
+                      </wps:style>
+                      <wps:bodyPr/>
+                    </wps:wsp>
+                  </a:graphicData>
+                </a:graphic>
+              </wp:anchor>
+            </w:drawing>
+          </mc:Choice>
+          <mc:Fallback>
+            <w:pict>
+              <v:shape w14:anchorId="4BE4B9D5" id="直線矢印コネクタ 10" o:spid="_x0000_s1026" type="#_x0000_t32" style="position:absolute;left:0;text-align:left;margin-left:30.25pt;margin-top:21.4pt;width:27pt;height:18.65pt;flip:x y;z-index:251674624;visibility:visible;mso-wrap-style:square;mso-wrap-distance-left:9pt;mso-wrap-distance-top:0;mso-wrap-distance-right:9pt;mso-wrap-distance-bottom:0;mso-position-horizontal:absolute;mso-position-horizontal-relative:text;mso-position-vertical:absolute;mso-position-vertical-relative:text" o:gfxdata="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" strokecolor="#f4b083 [1941]" strokeweight=".5pt">
+                <v:stroke endarrow="block" joinstyle="miter"/>
+              </v:shape>
+            </w:pict>
+          </mc:Fallback>
+        </mc:AlternateContent>
+      </w:r>
+      <w:r>
+        <w:rPr>
+          <w:noProof/>
+        </w:rPr>
+        <mc:AlternateContent>
+          <mc:Choice Requires="wps">
+            <w:drawing>
+              <wp:anchor distT="0" distB="0" distL="114300" distR="114300" simplePos="0" relativeHeight="251673600" behindDoc="0" locked="0" layoutInCell="1" allowOverlap="1" wp14:anchorId="4C208A1F" wp14:editId="175F9497">
+                <wp:simplePos x="0" y="0"/>
+                <wp:positionH relativeFrom="margin">
+                  <wp:posOffset>769197</wp:posOffset>
+                </wp:positionH>
+                <wp:positionV relativeFrom="paragraph">
+                  <wp:posOffset>358987</wp:posOffset>
+                </wp:positionV>
+                <wp:extent cx="914400" cy="323850"/>
+                <wp:effectExtent l="0" t="0" r="19050" b="19050"/>
+                <wp:wrapNone/>
+                <wp:docPr id="9" name="テキスト ボックス 9"/>
+                <wp:cNvGraphicFramePr/>
+                <a:graphic xmlns:a="http://schemas.openxmlformats.org/drawingml/2006/main">
+                  <a:graphicData uri="http://schemas.microsoft.com/office/word/2010/wordprocessingShape">
+                    <wps:wsp>
+                      <wps:cNvSpPr txBox="1"/>
+                      <wps:spPr>
+                        <a:xfrm>
+                          <a:off x="0" y="0"/>
+                          <a:ext cx="914400" cy="323850"/>
+                        </a:xfrm>
+                        <a:prstGeom prst="rect">
+                          <a:avLst/>
+                        </a:prstGeom>
+                        <a:solidFill>
+                          <a:schemeClr val="lt1"/>
+                        </a:solidFill>
+                        <a:ln w="6350">
+                          <a:solidFill>
+                            <a:prstClr val="black"/>
+                          </a:solidFill>
+                        </a:ln>
+                      </wps:spPr>
+                      <wps:txbx>
+                        <w:txbxContent>
+                          <w:p>
+                            <w:pPr>
+                              <w:jc w:val="center"/>
+                            </w:pPr>
+                            <w:r>
+                              <w:rPr>
+                                <w:rFonts w:hint="eastAsia"/>
+                              </w:rPr>
+                              <w:t>メニュー</w:t>
+                            </w:r>
+                          </w:p>
+                        </w:txbxContent>
+                      </wps:txbx>
+                      <wps:bodyPr rot="0" spcFirstLastPara="0" vertOverflow="overflow" horzOverflow="overflow" vert="horz" wrap="square" lIns="91440" tIns="45720" rIns="91440" bIns="45720" numCol="1" spcCol="0" rtlCol="0" fromWordArt="0" anchor="ctr" anchorCtr="0" forceAA="0" compatLnSpc="1">
+                        <a:prstTxWarp prst="textNoShape">
+                          <a:avLst/>
+                        </a:prstTxWarp>
+                        <a:noAutofit/>
+                      </wps:bodyPr>
+                    </wps:wsp>
+                  </a:graphicData>
+                </a:graphic>
+                <wp14:sizeRelH relativeFrom="margin">
+                  <wp14:pctWidth>0</wp14:pctWidth>
+                </wp14:sizeRelH>
+                <wp14:sizeRelV relativeFrom="margin">
+                  <wp14:pctHeight>0</wp14:pctHeight>
+                </wp14:sizeRelV>
+              </wp:anchor>
+            </w:drawing>
+          </mc:Choice>
+          <mc:Fallback>
+            <w:pict>
+              <v:shape w14:anchorId="4C208A1F" id="テキスト ボックス 9" o:spid="_x0000_s1031" type="#_x0000_t202" style="position:absolute;left:0;text-align:left;margin-left:60.55pt;margin-top:28.25pt;width:1in;height:25.5pt;z-index:251673600;visibility:visible;mso-wrap-style:square;mso-width-percent:0;mso-height-percent:0;mso-wrap-distance-left:9pt;mso-wrap-distance-top:0;mso-wrap-distance-right:9pt;mso-wrap-distance-bottom:0;mso-position-horizontal:absolute;mso-position-horizontal-relative:margin;mso-position-vertical:absolute;mso-position-vertical-relative:text;mso-width-percent:0;mso-height-percent:0;mso-width-relative:margin;mso-height-relative:margin;v-text-anchor:middle" o:gfxdata="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" fillcolor="white [3201]" strokeweight=".5pt">
+                <v:textbox>
+                  <w:txbxContent>
+                    <w:p>
+                      <w:pPr>
+                        <w:jc w:val="center"/>
+                      </w:pPr>
+                      <w:r>
+                        <w:rPr>
+                          <w:rFonts w:hint="eastAsia"/>
+                        </w:rPr>
+                        <w:t>メニュー</w:t>
+                      </w:r>
+                    </w:p>
+                  </w:txbxContent>
+                </v:textbox>
+                <w10:wrap anchorx="margin"/>
+              </v:shape>
+            </w:pict>
+          </mc:Fallback>
+        </mc:AlternateContent>
+      </w:r>
+      <w:r>
+        <w:rPr>
+          <w:noProof/>
+        </w:rPr>
         <w:drawing>
-          <wp:inline distT="0" distB="0" distL="0" distR="0" wp14:anchorId="18B999E1" wp14:editId="23510277">
-            <wp:extent cx="5400040" cy="2823845"/>
+          <wp:inline distT="0" distB="0" distL="0" distR="0" wp14:anchorId="48D429B7" wp14:editId="0E51288D">
+            <wp:extent cx="5400040" cy="2826385"/>
             <wp:effectExtent l="0" t="0" r="0" b="0"/>
-            <wp:docPr id="1" name="図 1"/>
+            <wp:docPr id="25" name="図 25"/>
             <wp:cNvGraphicFramePr>
               <a:graphicFrameLocks xmlns:a="http://schemas.openxmlformats.org/drawingml/2006/main" noChangeAspect="1"/>
             </wp:cNvGraphicFramePr>
@@ -1572,7 +2706,7 @@
                     <pic:cNvPicPr/>
                   </pic:nvPicPr>
                   <pic:blipFill>
-                    <a:blip r:embed="rId5"/>
+                    <a:blip r:embed="rId8"/>
                     <a:stretch>
                       <a:fillRect/>
                     </a:stretch>
@@ -1580,7 +2714,7 @@
                   <pic:spPr>
                     <a:xfrm>
                       <a:off x="0" y="0"/>
-                      <a:ext cx="5400040" cy="2823845"/>
+                      <a:ext cx="5400040" cy="2826385"/>
                     </a:xfrm>
                     <a:prstGeom prst="rect">
                       <a:avLst/>
@@ -1602,7 +2736,6 @@
         <w:ind w:leftChars="0" w:left="425"/>
         <w:jc w:val="left"/>
         <w:rPr>
-          <w:rFonts w:hint="eastAsia"/>
           <w:b/>
           <w:sz w:val="22"/>
         </w:rPr>
@@ -1614,10 +2747,108 @@
         <mc:AlternateContent>
           <mc:Choice Requires="wps">
             <w:drawing>
-              <wp:anchor distT="0" distB="0" distL="114300" distR="114300" simplePos="0" relativeHeight="251669504" behindDoc="0" locked="0" layoutInCell="1" allowOverlap="1" wp14:anchorId="28D10889" wp14:editId="76413154">
+              <wp:anchor distT="0" distB="0" distL="114300" distR="114300" simplePos="0" relativeHeight="251671552" behindDoc="0" locked="0" layoutInCell="1" allowOverlap="1" wp14:anchorId="5BDA1419" wp14:editId="5841D906">
                 <wp:simplePos x="0" y="0"/>
                 <wp:positionH relativeFrom="margin">
-                  <wp:posOffset>3188970</wp:posOffset>
+                  <wp:posOffset>4095115</wp:posOffset>
+                </wp:positionH>
+                <wp:positionV relativeFrom="paragraph">
+                  <wp:posOffset>5080</wp:posOffset>
+                </wp:positionV>
+                <wp:extent cx="914400" cy="323850"/>
+                <wp:effectExtent l="0" t="0" r="19050" b="19050"/>
+                <wp:wrapNone/>
+                <wp:docPr id="8" name="テキスト ボックス 8"/>
+                <wp:cNvGraphicFramePr/>
+                <a:graphic xmlns:a="http://schemas.openxmlformats.org/drawingml/2006/main">
+                  <a:graphicData uri="http://schemas.microsoft.com/office/word/2010/wordprocessingShape">
+                    <wps:wsp>
+                      <wps:cNvSpPr txBox="1"/>
+                      <wps:spPr>
+                        <a:xfrm>
+                          <a:off x="0" y="0"/>
+                          <a:ext cx="914400" cy="323850"/>
+                        </a:xfrm>
+                        <a:prstGeom prst="rect">
+                          <a:avLst/>
+                        </a:prstGeom>
+                        <a:solidFill>
+                          <a:schemeClr val="lt1"/>
+                        </a:solidFill>
+                        <a:ln w="6350">
+                          <a:solidFill>
+                            <a:prstClr val="black"/>
+                          </a:solidFill>
+                        </a:ln>
+                      </wps:spPr>
+                      <wps:txbx>
+                        <w:txbxContent>
+                          <w:p>
+                            <w:pPr>
+                              <w:jc w:val="center"/>
+                            </w:pPr>
+                            <w:r>
+                              <w:rPr>
+                                <w:rFonts w:hint="eastAsia"/>
+                              </w:rPr>
+                              <w:t>縮小</w:t>
+                            </w:r>
+                          </w:p>
+                        </w:txbxContent>
+                      </wps:txbx>
+                      <wps:bodyPr rot="0" spcFirstLastPara="0" vertOverflow="overflow" horzOverflow="overflow" vert="horz" wrap="square" lIns="91440" tIns="45720" rIns="91440" bIns="45720" numCol="1" spcCol="0" rtlCol="0" fromWordArt="0" anchor="ctr" anchorCtr="0" forceAA="0" compatLnSpc="1">
+                        <a:prstTxWarp prst="textNoShape">
+                          <a:avLst/>
+                        </a:prstTxWarp>
+                        <a:noAutofit/>
+                      </wps:bodyPr>
+                    </wps:wsp>
+                  </a:graphicData>
+                </a:graphic>
+                <wp14:sizeRelH relativeFrom="margin">
+                  <wp14:pctWidth>0</wp14:pctWidth>
+                </wp14:sizeRelH>
+                <wp14:sizeRelV relativeFrom="margin">
+                  <wp14:pctHeight>0</wp14:pctHeight>
+                </wp14:sizeRelV>
+              </wp:anchor>
+            </w:drawing>
+          </mc:Choice>
+          <mc:Fallback>
+            <w:pict>
+              <v:shape w14:anchorId="5BDA1419" id="テキスト ボックス 8" o:spid="_x0000_s1032" type="#_x0000_t202" style="position:absolute;left:0;text-align:left;margin-left:322.45pt;margin-top:.4pt;width:1in;height:25.5pt;z-index:251671552;visibility:visible;mso-wrap-style:square;mso-width-percent:0;mso-height-percent:0;mso-wrap-distance-left:9pt;mso-wrap-distance-top:0;mso-wrap-distance-right:9pt;mso-wrap-distance-bottom:0;mso-position-horizontal:absolute;mso-position-horizontal-relative:margin;mso-position-vertical:absolute;mso-position-vertical-relative:text;mso-width-percent:0;mso-height-percent:0;mso-width-relative:margin;mso-height-relative:margin;v-text-anchor:middle" o:gfxdata="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" fillcolor="white [3201]" strokeweight=".5pt">
+                <v:textbox>
+                  <w:txbxContent>
+                    <w:p>
+                      <w:pPr>
+                        <w:jc w:val="center"/>
+                      </w:pPr>
+                      <w:r>
+                        <w:rPr>
+                          <w:rFonts w:hint="eastAsia"/>
+                        </w:rPr>
+                        <w:t>縮小</w:t>
+                      </w:r>
+                    </w:p>
+                  </w:txbxContent>
+                </v:textbox>
+                <w10:wrap anchorx="margin"/>
+              </v:shape>
+            </w:pict>
+          </mc:Fallback>
+        </mc:AlternateContent>
+      </w:r>
+      <w:r>
+        <w:rPr>
+          <w:noProof/>
+        </w:rPr>
+        <mc:AlternateContent>
+          <mc:Choice Requires="wps">
+            <w:drawing>
+              <wp:anchor distT="0" distB="0" distL="114300" distR="114300" simplePos="0" relativeHeight="251669504" behindDoc="0" locked="0" layoutInCell="1" allowOverlap="1" wp14:anchorId="712FA221" wp14:editId="4B6BBBDB">
+                <wp:simplePos x="0" y="0"/>
+                <wp:positionH relativeFrom="margin">
+                  <wp:posOffset>3150870</wp:posOffset>
                 </wp:positionH>
                 <wp:positionV relativeFrom="paragraph">
                   <wp:posOffset>5080</wp:posOffset>
@@ -1653,9 +2884,6 @@
                           <w:p>
                             <w:pPr>
                               <w:jc w:val="center"/>
-                              <w:rPr>
-                                <w:rFonts w:hint="eastAsia"/>
-                              </w:rPr>
                             </w:pPr>
                             <w:r>
                               <w:rPr>
@@ -1686,15 +2914,12 @@
           </mc:Choice>
           <mc:Fallback>
             <w:pict>
-              <v:shape w14:anchorId="28D10889" id="テキスト ボックス 7" o:spid="_x0000_s1029" type="#_x0000_t202" style="position:absolute;left:0;text-align:left;margin-left:251.1pt;margin-top:.4pt;width:1in;height:25.5pt;z-index:251669504;visibility:visible;mso-wrap-style:square;mso-width-percent:0;mso-height-percent:0;mso-wrap-distance-left:9pt;mso-wrap-distance-top:0;mso-wrap-distance-right:9pt;mso-wrap-distance-bottom:0;mso-position-horizontal:absolute;mso-position-horizontal-relative:margin;mso-position-vertical:absolute;mso-position-vertical-relative:text;mso-width-percent:0;mso-height-percent:0;mso-width-relative:margin;mso-height-relative:margin;v-text-anchor:middle" o:gfxdata="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" fillcolor="white [3201]" strokeweight=".5pt">
+              <v:shape w14:anchorId="712FA221" id="テキスト ボックス 7" o:spid="_x0000_s1033" type="#_x0000_t202" style="position:absolute;left:0;text-align:left;margin-left:248.1pt;margin-top:.4pt;width:1in;height:25.5pt;z-index:251669504;visibility:visible;mso-wrap-style:square;mso-width-percent:0;mso-height-percent:0;mso-wrap-distance-left:9pt;mso-wrap-distance-top:0;mso-wrap-distance-right:9pt;mso-wrap-distance-bottom:0;mso-position-horizontal:absolute;mso-position-horizontal-relative:margin;mso-position-vertical:absolute;mso-position-vertical-relative:text;mso-width-percent:0;mso-height-percent:0;mso-width-relative:margin;mso-height-relative:margin;v-text-anchor:middle" o:gfxdata="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" fillcolor="white [3201]" strokeweight=".5pt">
                 <v:textbox>
                   <w:txbxContent>
                     <w:p>
                       <w:pPr>
                         <w:jc w:val="center"/>
-                        <w:rPr>
-                          <w:rFonts w:hint="eastAsia"/>
-                        </w:rPr>
                       </w:pPr>
                       <w:r>
                         <w:rPr>
@@ -1718,117 +2943,13 @@
         <mc:AlternateContent>
           <mc:Choice Requires="wps">
             <w:drawing>
-              <wp:anchor distT="0" distB="0" distL="114300" distR="114300" simplePos="0" relativeHeight="251671552" behindDoc="0" locked="0" layoutInCell="1" allowOverlap="1" wp14:anchorId="3A2CF2C9" wp14:editId="696AEB8C">
+              <wp:anchor distT="0" distB="0" distL="114300" distR="114300" simplePos="0" relativeHeight="251667456" behindDoc="0" locked="0" layoutInCell="1" allowOverlap="1" wp14:anchorId="7F12A1BD" wp14:editId="08D3C00E">
                 <wp:simplePos x="0" y="0"/>
                 <wp:positionH relativeFrom="margin">
-                  <wp:posOffset>4146322</wp:posOffset>
+                  <wp:posOffset>281729</wp:posOffset>
                 </wp:positionH>
                 <wp:positionV relativeFrom="paragraph">
-                  <wp:posOffset>5588</wp:posOffset>
-                </wp:positionV>
-                <wp:extent cx="914400" cy="323850"/>
-                <wp:effectExtent l="0" t="0" r="19050" b="19050"/>
-                <wp:wrapNone/>
-                <wp:docPr id="8" name="テキスト ボックス 8"/>
-                <wp:cNvGraphicFramePr/>
-                <a:graphic xmlns:a="http://schemas.openxmlformats.org/drawingml/2006/main">
-                  <a:graphicData uri="http://schemas.microsoft.com/office/word/2010/wordprocessingShape">
-                    <wps:wsp>
-                      <wps:cNvSpPr txBox="1"/>
-                      <wps:spPr>
-                        <a:xfrm>
-                          <a:off x="0" y="0"/>
-                          <a:ext cx="914400" cy="323850"/>
-                        </a:xfrm>
-                        <a:prstGeom prst="rect">
-                          <a:avLst/>
-                        </a:prstGeom>
-                        <a:solidFill>
-                          <a:schemeClr val="lt1"/>
-                        </a:solidFill>
-                        <a:ln w="6350">
-                          <a:solidFill>
-                            <a:prstClr val="black"/>
-                          </a:solidFill>
-                        </a:ln>
-                      </wps:spPr>
-                      <wps:txbx>
-                        <w:txbxContent>
-                          <w:p>
-                            <w:pPr>
-                              <w:jc w:val="center"/>
-                              <w:rPr>
-                                <w:rFonts w:hint="eastAsia"/>
-                              </w:rPr>
-                            </w:pPr>
-                            <w:r>
-                              <w:rPr>
-                                <w:rFonts w:hint="eastAsia"/>
-                              </w:rPr>
-                              <w:t>縮小</w:t>
-                            </w:r>
-                          </w:p>
-                        </w:txbxContent>
-                      </wps:txbx>
-                      <wps:bodyPr rot="0" spcFirstLastPara="0" vertOverflow="overflow" horzOverflow="overflow" vert="horz" wrap="square" lIns="91440" tIns="45720" rIns="91440" bIns="45720" numCol="1" spcCol="0" rtlCol="0" fromWordArt="0" anchor="ctr" anchorCtr="0" forceAA="0" compatLnSpc="1">
-                        <a:prstTxWarp prst="textNoShape">
-                          <a:avLst/>
-                        </a:prstTxWarp>
-                        <a:noAutofit/>
-                      </wps:bodyPr>
-                    </wps:wsp>
-                  </a:graphicData>
-                </a:graphic>
-                <wp14:sizeRelH relativeFrom="margin">
-                  <wp14:pctWidth>0</wp14:pctWidth>
-                </wp14:sizeRelH>
-                <wp14:sizeRelV relativeFrom="margin">
-                  <wp14:pctHeight>0</wp14:pctHeight>
-                </wp14:sizeRelV>
-              </wp:anchor>
-            </w:drawing>
-          </mc:Choice>
-          <mc:Fallback>
-            <w:pict>
-              <v:shape w14:anchorId="3A2CF2C9" id="テキスト ボックス 8" o:spid="_x0000_s1030" type="#_x0000_t202" style="position:absolute;left:0;text-align:left;margin-left:326.5pt;margin-top:.45pt;width:1in;height:25.5pt;z-index:251671552;visibility:visible;mso-wrap-style:square;mso-width-percent:0;mso-height-percent:0;mso-wrap-distance-left:9pt;mso-wrap-distance-top:0;mso-wrap-distance-right:9pt;mso-wrap-distance-bottom:0;mso-position-horizontal:absolute;mso-position-horizontal-relative:margin;mso-position-vertical:absolute;mso-position-vertical-relative:text;mso-width-percent:0;mso-height-percent:0;mso-width-relative:margin;mso-height-relative:margin;v-text-anchor:middle" o:gfxdata="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" fillcolor="white [3201]" strokeweight=".5pt">
-                <v:textbox>
-                  <w:txbxContent>
-                    <w:p>
-                      <w:pPr>
-                        <w:jc w:val="center"/>
-                        <w:rPr>
-                          <w:rFonts w:hint="eastAsia"/>
-                        </w:rPr>
-                      </w:pPr>
-                      <w:r>
-                        <w:rPr>
-                          <w:rFonts w:hint="eastAsia"/>
-                        </w:rPr>
-                        <w:t>縮小</w:t>
-                      </w:r>
-                    </w:p>
-                  </w:txbxContent>
-                </v:textbox>
-                <w10:wrap anchorx="margin"/>
-              </v:shape>
-            </w:pict>
-          </mc:Fallback>
-        </mc:AlternateContent>
-      </w:r>
-      <w:r>
-        <w:rPr>
-          <w:noProof/>
-        </w:rPr>
-        <mc:AlternateContent>
-          <mc:Choice Requires="wps">
-            <w:drawing>
-              <wp:anchor distT="0" distB="0" distL="114300" distR="114300" simplePos="0" relativeHeight="251667456" behindDoc="0" locked="0" layoutInCell="1" allowOverlap="1" wp14:anchorId="663FB44F" wp14:editId="34F52AA5">
-                <wp:simplePos x="0" y="0"/>
-                <wp:positionH relativeFrom="margin">
-                  <wp:posOffset>783834</wp:posOffset>
-                </wp:positionH>
-                <wp:positionV relativeFrom="paragraph">
-                  <wp:posOffset>6985</wp:posOffset>
+                  <wp:posOffset>4445</wp:posOffset>
                 </wp:positionV>
                 <wp:extent cx="914400" cy="323850"/>
                 <wp:effectExtent l="0" t="0" r="19050" b="19050"/>
@@ -1891,7 +3012,7 @@
           </mc:Choice>
           <mc:Fallback>
             <w:pict>
-              <v:shape w14:anchorId="663FB44F" id="テキスト ボックス 6" o:spid="_x0000_s1031" type="#_x0000_t202" style="position:absolute;left:0;text-align:left;margin-left:61.7pt;margin-top:.55pt;width:1in;height:25.5pt;z-index:251667456;visibility:visible;mso-wrap-style:square;mso-width-percent:0;mso-height-percent:0;mso-wrap-distance-left:9pt;mso-wrap-distance-top:0;mso-wrap-distance-right:9pt;mso-wrap-distance-bottom:0;mso-position-horizontal:absolute;mso-position-horizontal-relative:margin;mso-position-vertical:absolute;mso-position-vertical-relative:text;mso-width-percent:0;mso-height-percent:0;mso-width-relative:margin;mso-height-relative:margin;v-text-anchor:middle" o:gfxdata="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" fillcolor="white [3201]" strokeweight=".5pt">
+              <v:shape w14:anchorId="7F12A1BD" id="テキスト ボックス 6" o:spid="_x0000_s1034" type="#_x0000_t202" style="position:absolute;left:0;text-align:left;margin-left:22.2pt;margin-top:.35pt;width:1in;height:25.5pt;z-index:251667456;visibility:visible;mso-wrap-style:square;mso-width-percent:0;mso-height-percent:0;mso-wrap-distance-left:9pt;mso-wrap-distance-top:0;mso-wrap-distance-right:9pt;mso-wrap-distance-bottom:0;mso-position-horizontal:absolute;mso-position-horizontal-relative:margin;mso-position-vertical:absolute;mso-position-vertical-relative:text;mso-width-percent:0;mso-height-percent:0;mso-width-relative:margin;mso-height-relative:margin;v-text-anchor:middle" o:gfxdata="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" fillcolor="white [3201]" strokeweight=".5pt">
                 <v:textbox>
                   <w:txbxContent>
                     <w:p>
@@ -1920,13 +3041,111 @@
         <mc:AlternateContent>
           <mc:Choice Requires="wps">
             <w:drawing>
-              <wp:anchor distT="0" distB="0" distL="114300" distR="114300" simplePos="0" relativeHeight="251665408" behindDoc="0" locked="0" layoutInCell="1" allowOverlap="1" wp14:anchorId="705B00AB" wp14:editId="6E3586D8">
+              <wp:anchor distT="0" distB="0" distL="114300" distR="114300" simplePos="0" relativeHeight="251687936" behindDoc="0" locked="0" layoutInCell="1" allowOverlap="1" wp14:anchorId="3E7B9E3F" wp14:editId="2772A377">
                 <wp:simplePos x="0" y="0"/>
                 <wp:positionH relativeFrom="margin">
-                  <wp:align>center</wp:align>
+                  <wp:posOffset>1233805</wp:posOffset>
                 </wp:positionH>
                 <wp:positionV relativeFrom="paragraph">
-                  <wp:posOffset>4597</wp:posOffset>
+                  <wp:posOffset>4445</wp:posOffset>
+                </wp:positionV>
+                <wp:extent cx="914400" cy="323850"/>
+                <wp:effectExtent l="0" t="0" r="19050" b="19050"/>
+                <wp:wrapNone/>
+                <wp:docPr id="26" name="テキスト ボックス 26"/>
+                <wp:cNvGraphicFramePr/>
+                <a:graphic xmlns:a="http://schemas.openxmlformats.org/drawingml/2006/main">
+                  <a:graphicData uri="http://schemas.microsoft.com/office/word/2010/wordprocessingShape">
+                    <wps:wsp>
+                      <wps:cNvSpPr txBox="1"/>
+                      <wps:spPr>
+                        <a:xfrm>
+                          <a:off x="0" y="0"/>
+                          <a:ext cx="914400" cy="323850"/>
+                        </a:xfrm>
+                        <a:prstGeom prst="rect">
+                          <a:avLst/>
+                        </a:prstGeom>
+                        <a:solidFill>
+                          <a:schemeClr val="lt1"/>
+                        </a:solidFill>
+                        <a:ln w="6350">
+                          <a:solidFill>
+                            <a:prstClr val="black"/>
+                          </a:solidFill>
+                        </a:ln>
+                      </wps:spPr>
+                      <wps:txbx>
+                        <w:txbxContent>
+                          <w:p>
+                            <w:pPr>
+                              <w:jc w:val="center"/>
+                            </w:pPr>
+                            <w:r>
+                              <w:rPr>
+                                <w:rFonts w:hint="eastAsia"/>
+                              </w:rPr>
+                              <w:t>クリア</w:t>
+                            </w:r>
+                          </w:p>
+                        </w:txbxContent>
+                      </wps:txbx>
+                      <wps:bodyPr rot="0" spcFirstLastPara="0" vertOverflow="overflow" horzOverflow="overflow" vert="horz" wrap="square" lIns="91440" tIns="45720" rIns="91440" bIns="45720" numCol="1" spcCol="0" rtlCol="0" fromWordArt="0" anchor="ctr" anchorCtr="0" forceAA="0" compatLnSpc="1">
+                        <a:prstTxWarp prst="textNoShape">
+                          <a:avLst/>
+                        </a:prstTxWarp>
+                        <a:noAutofit/>
+                      </wps:bodyPr>
+                    </wps:wsp>
+                  </a:graphicData>
+                </a:graphic>
+                <wp14:sizeRelH relativeFrom="margin">
+                  <wp14:pctWidth>0</wp14:pctWidth>
+                </wp14:sizeRelH>
+                <wp14:sizeRelV relativeFrom="margin">
+                  <wp14:pctHeight>0</wp14:pctHeight>
+                </wp14:sizeRelV>
+              </wp:anchor>
+            </w:drawing>
+          </mc:Choice>
+          <mc:Fallback>
+            <w:pict>
+              <v:shape w14:anchorId="3E7B9E3F" id="テキスト ボックス 26" o:spid="_x0000_s1035" type="#_x0000_t202" style="position:absolute;left:0;text-align:left;margin-left:97.15pt;margin-top:.35pt;width:1in;height:25.5pt;z-index:251687936;visibility:visible;mso-wrap-style:square;mso-width-percent:0;mso-height-percent:0;mso-wrap-distance-left:9pt;mso-wrap-distance-top:0;mso-wrap-distance-right:9pt;mso-wrap-distance-bottom:0;mso-position-horizontal:absolute;mso-position-horizontal-relative:margin;mso-position-vertical:absolute;mso-position-vertical-relative:text;mso-width-percent:0;mso-height-percent:0;mso-width-relative:margin;mso-height-relative:margin;v-text-anchor:middle" o:gfxdata="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" fillcolor="white [3201]" strokeweight=".5pt">
+                <v:textbox>
+                  <w:txbxContent>
+                    <w:p>
+                      <w:pPr>
+                        <w:jc w:val="center"/>
+                      </w:pPr>
+                      <w:r>
+                        <w:rPr>
+                          <w:rFonts w:hint="eastAsia"/>
+                        </w:rPr>
+                        <w:t>クリア</w:t>
+                      </w:r>
+                    </w:p>
+                  </w:txbxContent>
+                </v:textbox>
+                <w10:wrap anchorx="margin"/>
+              </v:shape>
+            </w:pict>
+          </mc:Fallback>
+        </mc:AlternateContent>
+      </w:r>
+      <w:r>
+        <w:rPr>
+          <w:noProof/>
+        </w:rPr>
+        <mc:AlternateContent>
+          <mc:Choice Requires="wps">
+            <w:drawing>
+              <wp:anchor distT="0" distB="0" distL="114300" distR="114300" simplePos="0" relativeHeight="251665408" behindDoc="0" locked="0" layoutInCell="1" allowOverlap="1" wp14:anchorId="73F5D821" wp14:editId="39716A44">
+                <wp:simplePos x="0" y="0"/>
+                <wp:positionH relativeFrom="margin">
+                  <wp:posOffset>2199428</wp:posOffset>
+                </wp:positionH>
+                <wp:positionV relativeFrom="paragraph">
+                  <wp:posOffset>4445</wp:posOffset>
                 </wp:positionV>
                 <wp:extent cx="914400" cy="323850"/>
                 <wp:effectExtent l="0" t="0" r="19050" b="19050"/>
@@ -1959,9 +3178,6 @@
                           <w:p>
                             <w:pPr>
                               <w:jc w:val="center"/>
-                              <w:rPr>
-                                <w:rFonts w:hint="eastAsia"/>
-                              </w:rPr>
                             </w:pPr>
                             <w:r>
                               <w:rPr>
@@ -1995,15 +3211,12 @@
           </mc:Choice>
           <mc:Fallback>
             <w:pict>
-              <v:shape w14:anchorId="705B00AB" id="テキスト ボックス 5" o:spid="_x0000_s1032" type="#_x0000_t202" style="position:absolute;left:0;text-align:left;margin-left:0;margin-top:.35pt;width:1in;height:25.5pt;z-index:251665408;visibility:visible;mso-wrap-style:square;mso-width-percent:0;mso-height-percent:0;mso-wrap-distance-left:9pt;mso-wrap-distance-top:0;mso-wrap-distance-right:9pt;mso-wrap-distance-bottom:0;mso-position-horizontal:center;mso-position-horizontal-relative:margin;mso-position-vertical:absolute;mso-position-vertical-relative:text;mso-width-percent:0;mso-height-percent:0;mso-width-relative:margin;mso-height-relative:margin;v-text-anchor:middle" o:gfxdata="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" fillcolor="white [3201]" strokeweight=".5pt">
+              <v:shape w14:anchorId="73F5D821" id="テキスト ボックス 5" o:spid="_x0000_s1036" type="#_x0000_t202" style="position:absolute;left:0;text-align:left;margin-left:173.2pt;margin-top:.35pt;width:1in;height:25.5pt;z-index:251665408;visibility:visible;mso-wrap-style:square;mso-width-percent:0;mso-height-percent:0;mso-wrap-distance-left:9pt;mso-wrap-distance-top:0;mso-wrap-distance-right:9pt;mso-wrap-distance-bottom:0;mso-position-horizontal:absolute;mso-position-horizontal-relative:margin;mso-position-vertical:absolute;mso-position-vertical-relative:text;mso-width-percent:0;mso-height-percent:0;mso-width-relative:margin;mso-height-relative:margin;v-text-anchor:middle" o:gfxdata="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" fillcolor="white [3201]" strokeweight=".5pt">
                 <v:textbox>
                   <w:txbxContent>
                     <w:p>
                       <w:pPr>
                         <w:jc w:val="center"/>
-                        <w:rPr>
-                          <w:rFonts w:hint="eastAsia"/>
-                        </w:rPr>
                       </w:pPr>
                       <w:r>
                         <w:rPr>
@@ -2027,536 +3240,319 @@
     <w:p>
       <w:pPr>
         <w:pStyle w:val="a3"/>
+        <w:numPr>
+          <w:ilvl w:val="0"/>
+          <w:numId w:val="1"/>
+        </w:numPr>
+        <w:ind w:leftChars="0"/>
+        <w:jc w:val="left"/>
+        <w:rPr>
+          <w:b/>
+          <w:sz w:val="22"/>
+        </w:rPr>
+      </w:pPr>
+      <w:r>
+        <w:rPr>
+          <w:rFonts w:hint="eastAsia"/>
+          <w:b/>
+          <w:sz w:val="22"/>
+        </w:rPr>
+        <w:t>画像の保存</w:t>
+      </w:r>
+    </w:p>
+    <w:p>
+      <w:pPr>
+        <w:pStyle w:val="a3"/>
         <w:ind w:leftChars="0" w:left="425"/>
         <w:jc w:val="left"/>
-        <w:rPr>
-          <w:rFonts w:hint="eastAsia"/>
+      </w:pPr>
+      <w:r>
+        <w:rPr>
+          <w:rFonts w:hint="eastAsia"/>
+        </w:rPr>
+        <w:t>左上のメニューボタン、または、</w:t>
+      </w:r>
+      <w:r>
+        <w:rPr>
+          <w:rFonts w:hint="eastAsia"/>
+          <w:b/>
+        </w:rPr>
+        <w:t>「C</w:t>
+      </w:r>
+      <w:r>
+        <w:rPr>
+          <w:b/>
+        </w:rPr>
+        <w:t>trl+S</w:t>
+      </w:r>
+      <w:r>
+        <w:rPr>
+          <w:rFonts w:hint="eastAsia"/>
+          <w:b/>
+        </w:rPr>
+        <w:t>」</w:t>
+      </w:r>
+      <w:r>
+        <w:rPr>
+          <w:rFonts w:hint="eastAsia"/>
+        </w:rPr>
+        <w:t>のショートカットキーからアノテートした画像を保存できます。</w:t>
+      </w:r>
+      <w:r>
+        <w:rPr>
+          <w:rFonts w:hint="eastAsia"/>
+        </w:rPr>
+        <w:t>ツールを閉じる際や次の画像に移る際に、変更を保存するかの画面が表示されます。</w:t>
+      </w:r>
+    </w:p>
+    <w:p>
+      <w:pPr>
+        <w:pStyle w:val="a3"/>
+        <w:numPr>
+          <w:ilvl w:val="0"/>
+          <w:numId w:val="1"/>
+        </w:numPr>
+        <w:ind w:leftChars="0"/>
+        <w:jc w:val="left"/>
+        <w:rPr>
+          <w:b/>
           <w:sz w:val="22"/>
         </w:rPr>
       </w:pPr>
       <w:r>
         <w:rPr>
+          <w:rFonts w:hint="eastAsia"/>
+          <w:b/>
+          <w:sz w:val="22"/>
+        </w:rPr>
+        <w:t>作業ポイント</w:t>
+      </w:r>
+    </w:p>
+    <w:p>
+      <w:pPr>
+        <w:pStyle w:val="a3"/>
+        <w:ind w:leftChars="0" w:left="425"/>
+        <w:jc w:val="left"/>
+      </w:pPr>
+      <w:r>
+        <w:rPr>
+          <w:rFonts w:hint="eastAsia"/>
+        </w:rPr>
+        <w:t>・</w:t>
+      </w:r>
+      <w:r>
+        <w:t>TAB</w:t>
+      </w:r>
+      <w:r>
+        <w:rPr>
+          <w:rFonts w:hint="eastAsia"/>
+        </w:rPr>
+        <w:t>キーを</w:t>
+      </w:r>
+      <w:r>
+        <w:rPr>
+          <w:rFonts w:hint="eastAsia"/>
+        </w:rPr>
+        <w:t>頻繁に使用することで、元画像を鮮明に確認できます</w:t>
+      </w:r>
+    </w:p>
+    <w:p>
+      <w:pPr>
+        <w:pStyle w:val="a3"/>
+        <w:ind w:leftChars="0" w:left="425"/>
+        <w:jc w:val="left"/>
+      </w:pPr>
+      <w:r>
+        <w:rPr>
+          <w:rFonts w:hint="eastAsia"/>
+        </w:rPr>
+        <w:t>・左クリックで描画し、右クリックですぐ削除できます</w:t>
+      </w:r>
+    </w:p>
+    <w:p>
+      <w:pPr>
+        <w:pStyle w:val="a3"/>
+        <w:ind w:leftChars="0" w:left="425"/>
+        <w:jc w:val="left"/>
+      </w:pPr>
+      <w:r>
+        <w:rPr>
+          <w:rFonts w:hint="eastAsia"/>
+        </w:rPr>
+        <w:t>・C</w:t>
+      </w:r>
+      <w:r>
+        <w:t>trl+Z</w:t>
+      </w:r>
+      <w:r>
+        <w:rPr>
+          <w:rFonts w:hint="eastAsia"/>
+        </w:rPr>
+        <w:t>で直前の動作を取り消すことが可能です</w:t>
+      </w:r>
+    </w:p>
+    <w:p>
+      <w:pPr>
+        <w:pStyle w:val="a3"/>
+        <w:ind w:leftChars="0" w:left="425"/>
+        <w:jc w:val="left"/>
+      </w:pPr>
+      <w:r>
+        <w:rPr>
+          <w:rFonts w:hint="eastAsia"/>
+        </w:rPr>
+        <w:lastRenderedPageBreak/>
+        <w:t>・必要に応じて</w:t>
+      </w:r>
+      <w:r>
+        <w:rPr>
+          <w:rFonts w:hint="eastAsia"/>
+        </w:rPr>
+        <w:t>「P</w:t>
+      </w:r>
+      <w:r>
+        <w:t>revious</w:t>
+      </w:r>
+      <w:r>
+        <w:rPr>
+          <w:rFonts w:hint="eastAsia"/>
+        </w:rPr>
+        <w:t>」の透明度を変化できます</w:t>
+      </w:r>
+    </w:p>
+    <w:p>
+      <w:pPr>
+        <w:pStyle w:val="a3"/>
+        <w:ind w:leftChars="0" w:left="425"/>
+        <w:jc w:val="left"/>
+      </w:pPr>
+      <w:r>
+        <w:rPr>
+          <w:rFonts w:hint="eastAsia"/>
+        </w:rPr>
+        <w:t>・「F</w:t>
+      </w:r>
+      <w:r>
+        <w:t>iltered</w:t>
+      </w:r>
+      <w:r>
+        <w:rPr>
+          <w:rFonts w:hint="eastAsia"/>
+        </w:rPr>
+        <w:t>」を参考にアノテーションした後は、「R</w:t>
+      </w:r>
+      <w:r>
+        <w:t>aw</w:t>
+      </w:r>
+      <w:r>
+        <w:rPr>
+          <w:rFonts w:hint="eastAsia"/>
+        </w:rPr>
+        <w:t>」をみながら最終チェックすることでフィルターによるミスを減らせます</w:t>
+      </w:r>
+    </w:p>
+    <w:p>
+      <w:pPr>
+        <w:pStyle w:val="a3"/>
+        <w:numPr>
+          <w:ilvl w:val="0"/>
+          <w:numId w:val="1"/>
+        </w:numPr>
+        <w:ind w:leftChars="0"/>
+        <w:jc w:val="left"/>
+        <w:rPr>
+          <w:b/>
+          <w:sz w:val="22"/>
+        </w:rPr>
+      </w:pPr>
+      <w:r>
+        <w:rPr>
+          <w:rFonts w:hint="eastAsia"/>
+          <w:b/>
+          <w:sz w:val="22"/>
+        </w:rPr>
+        <w:t>開発者の</w:t>
+      </w:r>
+      <w:r>
+        <w:rPr>
+          <w:rFonts w:hint="eastAsia"/>
+          <w:b/>
+          <w:sz w:val="22"/>
+        </w:rPr>
+        <w:t>作業例</w:t>
+      </w:r>
+    </w:p>
+    <w:p>
+      <w:pPr>
+        <w:pStyle w:val="a3"/>
+        <w:numPr>
+          <w:ilvl w:val="0"/>
+          <w:numId w:val="2"/>
+        </w:numPr>
+        <w:ind w:leftChars="0"/>
+        <w:jc w:val="left"/>
+      </w:pPr>
+      <w:r>
+        <w:rPr>
+          <w:rFonts w:hint="eastAsia"/>
+        </w:rPr>
+        <w:t>「</w:t>
+      </w:r>
+      <w:r>
+        <w:rPr>
+          <w:rFonts w:hint="eastAsia"/>
+        </w:rPr>
+        <w:t>C</w:t>
+      </w:r>
+      <w:r>
+        <w:t>trl+</w:t>
+      </w:r>
+      <w:r>
+        <w:t>O</w:t>
+      </w:r>
+      <w:r>
+        <w:rPr>
+          <w:rFonts w:hint="eastAsia"/>
+        </w:rPr>
+        <w:t>」</w:t>
+      </w:r>
+      <w:r>
+        <w:rPr>
+          <w:rFonts w:hint="eastAsia"/>
+        </w:rPr>
+        <w:t>で</w:t>
+      </w:r>
+      <w:r>
+        <w:t>.raw</w:t>
+      </w:r>
+      <w:r>
+        <w:rPr>
+          <w:rFonts w:hint="eastAsia"/>
+        </w:rPr>
+        <w:t>画像が入ったフォルダを選択</w:t>
+      </w:r>
+      <w:r>
+        <w:rPr>
+          <w:rFonts w:hint="eastAsia"/>
+        </w:rPr>
+        <w:t>。</w:t>
+      </w:r>
+    </w:p>
+    <w:p>
+      <w:pPr>
+        <w:pStyle w:val="a3"/>
+        <w:ind w:leftChars="0" w:left="845"/>
+        <w:jc w:val="left"/>
+      </w:pPr>
+      <w:r>
+        <w:rPr>
           <w:noProof/>
         </w:rPr>
-        <mc:AlternateContent>
-          <mc:Choice Requires="wps">
-            <w:drawing>
-              <wp:anchor distT="0" distB="0" distL="114300" distR="114300" simplePos="0" relativeHeight="251682816" behindDoc="0" locked="0" layoutInCell="1" allowOverlap="1">
-                <wp:simplePos x="0" y="0"/>
-                <wp:positionH relativeFrom="column">
-                  <wp:posOffset>2950259</wp:posOffset>
-                </wp:positionH>
-                <wp:positionV relativeFrom="paragraph">
-                  <wp:posOffset>1025769</wp:posOffset>
-                </wp:positionV>
-                <wp:extent cx="323557" cy="218049"/>
-                <wp:effectExtent l="38100" t="0" r="19685" b="48895"/>
-                <wp:wrapNone/>
-                <wp:docPr id="20" name="直線矢印コネクタ 20"/>
-                <wp:cNvGraphicFramePr/>
-                <a:graphic xmlns:a="http://schemas.openxmlformats.org/drawingml/2006/main">
-                  <a:graphicData uri="http://schemas.microsoft.com/office/word/2010/wordprocessingShape">
-                    <wps:wsp>
-                      <wps:cNvCnPr/>
-                      <wps:spPr>
-                        <a:xfrm flipH="1">
-                          <a:off x="0" y="0"/>
-                          <a:ext cx="323557" cy="218049"/>
-                        </a:xfrm>
-                        <a:prstGeom prst="straightConnector1">
-                          <a:avLst/>
-                        </a:prstGeom>
-                        <a:ln>
-                          <a:solidFill>
-                            <a:schemeClr val="accent2"/>
-                          </a:solidFill>
-                          <a:tailEnd type="triangle"/>
-                        </a:ln>
-                      </wps:spPr>
-                      <wps:style>
-                        <a:lnRef idx="1">
-                          <a:schemeClr val="accent1"/>
-                        </a:lnRef>
-                        <a:fillRef idx="0">
-                          <a:schemeClr val="accent1"/>
-                        </a:fillRef>
-                        <a:effectRef idx="0">
-                          <a:schemeClr val="accent1"/>
-                        </a:effectRef>
-                        <a:fontRef idx="minor">
-                          <a:schemeClr val="tx1"/>
-                        </a:fontRef>
-                      </wps:style>
-                      <wps:bodyPr/>
-                    </wps:wsp>
-                  </a:graphicData>
-                </a:graphic>
-              </wp:anchor>
-            </w:drawing>
-          </mc:Choice>
-          <mc:Fallback>
-            <w:pict>
-              <v:shape w14:anchorId="469C7305" id="直線矢印コネクタ 20" o:spid="_x0000_s1026" type="#_x0000_t32" style="position:absolute;left:0;text-align:left;margin-left:232.3pt;margin-top:80.75pt;width:25.5pt;height:17.15pt;flip:x;z-index:251682816;visibility:visible;mso-wrap-style:square;mso-wrap-distance-left:9pt;mso-wrap-distance-top:0;mso-wrap-distance-right:9pt;mso-wrap-distance-bottom:0;mso-position-horizontal:absolute;mso-position-horizontal-relative:text;mso-position-vertical:absolute;mso-position-vertical-relative:text" o:gfxdata="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" strokecolor="#ed7d31 [3205]" strokeweight=".5pt">
-                <v:stroke endarrow="block" joinstyle="miter"/>
-              </v:shape>
-            </w:pict>
-          </mc:Fallback>
-        </mc:AlternateContent>
-      </w:r>
-      <w:r>
-        <w:rPr>
-          <w:noProof/>
-        </w:rPr>
-        <mc:AlternateContent>
-          <mc:Choice Requires="wps">
-            <w:drawing>
-              <wp:anchor distT="0" distB="0" distL="114300" distR="114300" simplePos="0" relativeHeight="251681792" behindDoc="0" locked="0" layoutInCell="1" allowOverlap="1">
-                <wp:simplePos x="0" y="0"/>
-                <wp:positionH relativeFrom="column">
-                  <wp:posOffset>1965520</wp:posOffset>
-                </wp:positionH>
-                <wp:positionV relativeFrom="paragraph">
-                  <wp:posOffset>413825</wp:posOffset>
-                </wp:positionV>
-                <wp:extent cx="703385" cy="478301"/>
-                <wp:effectExtent l="0" t="38100" r="59055" b="36195"/>
-                <wp:wrapNone/>
-                <wp:docPr id="19" name="直線矢印コネクタ 19"/>
-                <wp:cNvGraphicFramePr/>
-                <a:graphic xmlns:a="http://schemas.openxmlformats.org/drawingml/2006/main">
-                  <a:graphicData uri="http://schemas.microsoft.com/office/word/2010/wordprocessingShape">
-                    <wps:wsp>
-                      <wps:cNvCnPr/>
-                      <wps:spPr>
-                        <a:xfrm flipV="1">
-                          <a:off x="0" y="0"/>
-                          <a:ext cx="703385" cy="478301"/>
-                        </a:xfrm>
-                        <a:prstGeom prst="straightConnector1">
-                          <a:avLst/>
-                        </a:prstGeom>
-                        <a:ln>
-                          <a:solidFill>
-                            <a:srgbClr val="FF0000"/>
-                          </a:solidFill>
-                          <a:tailEnd type="triangle"/>
-                        </a:ln>
-                      </wps:spPr>
-                      <wps:style>
-                        <a:lnRef idx="1">
-                          <a:schemeClr val="accent1"/>
-                        </a:lnRef>
-                        <a:fillRef idx="0">
-                          <a:schemeClr val="accent1"/>
-                        </a:fillRef>
-                        <a:effectRef idx="0">
-                          <a:schemeClr val="accent1"/>
-                        </a:effectRef>
-                        <a:fontRef idx="minor">
-                          <a:schemeClr val="tx1"/>
-                        </a:fontRef>
-                      </wps:style>
-                      <wps:bodyPr/>
-                    </wps:wsp>
-                  </a:graphicData>
-                </a:graphic>
-              </wp:anchor>
-            </w:drawing>
-          </mc:Choice>
-          <mc:Fallback>
-            <w:pict>
-              <v:shape w14:anchorId="45056A77" id="直線矢印コネクタ 19" o:spid="_x0000_s1026" type="#_x0000_t32" style="position:absolute;left:0;text-align:left;margin-left:154.75pt;margin-top:32.6pt;width:55.4pt;height:37.65pt;flip:y;z-index:251681792;visibility:visible;mso-wrap-style:square;mso-wrap-distance-left:9pt;mso-wrap-distance-top:0;mso-wrap-distance-right:9pt;mso-wrap-distance-bottom:0;mso-position-horizontal:absolute;mso-position-horizontal-relative:text;mso-position-vertical:absolute;mso-position-vertical-relative:text" o:gfxdata="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" strokecolor="red" strokeweight=".5pt">
-                <v:stroke endarrow="block" joinstyle="miter"/>
-              </v:shape>
-            </w:pict>
-          </mc:Fallback>
-        </mc:AlternateContent>
-      </w:r>
-      <w:r>
-        <w:rPr>
-          <w:noProof/>
-        </w:rPr>
-        <mc:AlternateContent>
-          <mc:Choice Requires="wps">
-            <w:drawing>
-              <wp:anchor distT="0" distB="0" distL="114300" distR="114300" simplePos="0" relativeHeight="251678720" behindDoc="0" locked="0" layoutInCell="1" allowOverlap="1" wp14:anchorId="2395A616" wp14:editId="3F116260">
-                <wp:simplePos x="0" y="0"/>
-                <wp:positionH relativeFrom="margin">
-                  <wp:posOffset>783248</wp:posOffset>
-                </wp:positionH>
-                <wp:positionV relativeFrom="paragraph">
-                  <wp:posOffset>940777</wp:posOffset>
-                </wp:positionV>
-                <wp:extent cx="1546860" cy="562122"/>
-                <wp:effectExtent l="0" t="0" r="15240" b="28575"/>
-                <wp:wrapNone/>
-                <wp:docPr id="17" name="テキスト ボックス 17"/>
-                <wp:cNvGraphicFramePr/>
-                <a:graphic xmlns:a="http://schemas.openxmlformats.org/drawingml/2006/main">
-                  <a:graphicData uri="http://schemas.microsoft.com/office/word/2010/wordprocessingShape">
-                    <wps:wsp>
-                      <wps:cNvSpPr txBox="1"/>
-                      <wps:spPr>
-                        <a:xfrm>
-                          <a:off x="0" y="0"/>
-                          <a:ext cx="1546860" cy="562122"/>
-                        </a:xfrm>
-                        <a:prstGeom prst="rect">
-                          <a:avLst/>
-                        </a:prstGeom>
-                        <a:solidFill>
-                          <a:schemeClr val="lt1"/>
-                        </a:solidFill>
-                        <a:ln w="6350">
-                          <a:solidFill>
-                            <a:prstClr val="black"/>
-                          </a:solidFill>
-                        </a:ln>
-                      </wps:spPr>
-                      <wps:txbx>
-                        <w:txbxContent>
-                          <w:p>
-                            <w:pPr>
-                              <w:jc w:val="center"/>
-                              <w:rPr>
-                                <w:rFonts w:hint="eastAsia"/>
-                              </w:rPr>
-                            </w:pPr>
-                            <w:r>
-                              <w:rPr>
-                                <w:rFonts w:hint="eastAsia"/>
-                                <w:color w:val="FF0000"/>
-                              </w:rPr>
-                              <w:t>赤</w:t>
-                            </w:r>
-                            <w:r>
-                              <w:rPr>
-                                <w:rFonts w:hint="eastAsia"/>
-                              </w:rPr>
-                              <w:t>：</w:t>
-                            </w:r>
-                            <w:r>
-                              <w:t>一度</w:t>
-                            </w:r>
-                            <w:r>
-                              <w:rPr>
-                                <w:rFonts w:hint="eastAsia"/>
-                              </w:rPr>
-                              <w:t>アノテートした</w:t>
-                            </w:r>
-                            <w:r>
-                              <w:t>き裂</w:t>
-                            </w:r>
-                            <w:r>
-                              <w:rPr>
-                                <w:rFonts w:hint="eastAsia"/>
-                              </w:rPr>
-                              <w:t>画素</w:t>
-                            </w:r>
-                          </w:p>
-                        </w:txbxContent>
-                      </wps:txbx>
-                      <wps:bodyPr rot="0" spcFirstLastPara="0" vertOverflow="overflow" horzOverflow="overflow" vert="horz" wrap="square" lIns="91440" tIns="45720" rIns="91440" bIns="45720" numCol="1" spcCol="0" rtlCol="0" fromWordArt="0" anchor="ctr" anchorCtr="0" forceAA="0" compatLnSpc="1">
-                        <a:prstTxWarp prst="textNoShape">
-                          <a:avLst/>
-                        </a:prstTxWarp>
-                        <a:noAutofit/>
-                      </wps:bodyPr>
-                    </wps:wsp>
-                  </a:graphicData>
-                </a:graphic>
-                <wp14:sizeRelH relativeFrom="margin">
-                  <wp14:pctWidth>0</wp14:pctWidth>
-                </wp14:sizeRelH>
-                <wp14:sizeRelV relativeFrom="margin">
-                  <wp14:pctHeight>0</wp14:pctHeight>
-                </wp14:sizeRelV>
-              </wp:anchor>
-            </w:drawing>
-          </mc:Choice>
-          <mc:Fallback>
-            <w:pict>
-              <v:shape w14:anchorId="2395A616" id="テキスト ボックス 17" o:spid="_x0000_s1033" type="#_x0000_t202" style="position:absolute;left:0;text-align:left;margin-left:61.65pt;margin-top:74.1pt;width:121.8pt;height:44.25pt;z-index:251678720;visibility:visible;mso-wrap-style:square;mso-width-percent:0;mso-height-percent:0;mso-wrap-distance-left:9pt;mso-wrap-distance-top:0;mso-wrap-distance-right:9pt;mso-wrap-distance-bottom:0;mso-position-horizontal:absolute;mso-position-horizontal-relative:margin;mso-position-vertical:absolute;mso-position-vertical-relative:text;mso-width-percent:0;mso-height-percent:0;mso-width-relative:margin;mso-height-relative:margin;v-text-anchor:middle" o:gfxdata="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" fillcolor="white [3201]" strokeweight=".5pt">
-                <v:textbox>
-                  <w:txbxContent>
-                    <w:p>
-                      <w:pPr>
-                        <w:jc w:val="center"/>
-                        <w:rPr>
-                          <w:rFonts w:hint="eastAsia"/>
-                        </w:rPr>
-                      </w:pPr>
-                      <w:r>
-                        <w:rPr>
-                          <w:rFonts w:hint="eastAsia"/>
-                          <w:color w:val="FF0000"/>
-                        </w:rPr>
-                        <w:t>赤</w:t>
-                      </w:r>
-                      <w:r>
-                        <w:rPr>
-                          <w:rFonts w:hint="eastAsia"/>
-                        </w:rPr>
-                        <w:t>：</w:t>
-                      </w:r>
-                      <w:r>
-                        <w:t>一度</w:t>
-                      </w:r>
-                      <w:r>
-                        <w:rPr>
-                          <w:rFonts w:hint="eastAsia"/>
-                        </w:rPr>
-                        <w:t>アノテートした</w:t>
-                      </w:r>
-                      <w:r>
-                        <w:t>き裂</w:t>
-                      </w:r>
-                      <w:r>
-                        <w:rPr>
-                          <w:rFonts w:hint="eastAsia"/>
-                        </w:rPr>
-                        <w:t>画素</w:t>
-                      </w:r>
-                    </w:p>
-                  </w:txbxContent>
-                </v:textbox>
-                <w10:wrap anchorx="margin"/>
-              </v:shape>
-            </w:pict>
-          </mc:Fallback>
-        </mc:AlternateContent>
-      </w:r>
-      <w:r>
-        <w:rPr>
-          <w:noProof/>
-        </w:rPr>
-        <mc:AlternateContent>
-          <mc:Choice Requires="wps">
-            <w:drawing>
-              <wp:anchor distT="0" distB="0" distL="114300" distR="114300" simplePos="0" relativeHeight="251680768" behindDoc="0" locked="0" layoutInCell="1" allowOverlap="1" wp14:anchorId="3C33973C" wp14:editId="223DB15D">
-                <wp:simplePos x="0" y="0"/>
-                <wp:positionH relativeFrom="margin">
-                  <wp:posOffset>3336779</wp:posOffset>
-                </wp:positionH>
-                <wp:positionV relativeFrom="paragraph">
-                  <wp:posOffset>259080</wp:posOffset>
-                </wp:positionV>
-                <wp:extent cx="2609557" cy="837028"/>
-                <wp:effectExtent l="0" t="0" r="19685" b="20320"/>
-                <wp:wrapNone/>
-                <wp:docPr id="18" name="テキスト ボックス 18"/>
-                <wp:cNvGraphicFramePr/>
-                <a:graphic xmlns:a="http://schemas.openxmlformats.org/drawingml/2006/main">
-                  <a:graphicData uri="http://schemas.microsoft.com/office/word/2010/wordprocessingShape">
-                    <wps:wsp>
-                      <wps:cNvSpPr txBox="1"/>
-                      <wps:spPr>
-                        <a:xfrm>
-                          <a:off x="0" y="0"/>
-                          <a:ext cx="2609557" cy="837028"/>
-                        </a:xfrm>
-                        <a:prstGeom prst="rect">
-                          <a:avLst/>
-                        </a:prstGeom>
-                        <a:solidFill>
-                          <a:schemeClr val="lt1"/>
-                        </a:solidFill>
-                        <a:ln w="6350">
-                          <a:solidFill>
-                            <a:prstClr val="black"/>
-                          </a:solidFill>
-                        </a:ln>
-                      </wps:spPr>
-                      <wps:txbx>
-                        <w:txbxContent>
-                          <w:p>
-                            <w:pPr>
-                              <w:jc w:val="center"/>
-                              <w:rPr>
-                                <w:rFonts w:hint="eastAsia"/>
-                              </w:rPr>
-                            </w:pPr>
-                            <w:r>
-                              <w:rPr>
-                                <w:rFonts w:hint="eastAsia"/>
-                                <w:color w:val="ED7D31" w:themeColor="accent2"/>
-                              </w:rPr>
-                              <w:t>オレンジ</w:t>
-                            </w:r>
-                            <w:r>
-                              <w:t>：</w:t>
-                            </w:r>
-                            <w:r>
-                              <w:rPr>
-                                <w:rFonts w:hint="eastAsia"/>
-                              </w:rPr>
-                              <w:t>フィルターにより</w:t>
-                            </w:r>
-                            <w:r>
-                              <w:t>き裂</w:t>
-                            </w:r>
-                            <w:r>
-                              <w:br/>
-                              <w:t>として判定した</w:t>
-                            </w:r>
-                            <w:r>
-                              <w:rPr>
-                                <w:rFonts w:hint="eastAsia"/>
-                              </w:rPr>
-                              <w:t>画素</w:t>
-                            </w:r>
-                            <w:r>
-                              <w:rPr>
-                                <w:rFonts w:hint="eastAsia"/>
-                              </w:rPr>
-                              <w:t>、</w:t>
-                            </w:r>
-                            <w:r>
-                              <w:t>また、</w:t>
-                            </w:r>
-                            <w:r>
-                              <w:rPr>
-                                <w:rFonts w:hint="eastAsia"/>
-                              </w:rPr>
-                              <w:t>ユーザー</w:t>
-                            </w:r>
-                            <w:r>
-                              <w:t>が</w:t>
-                            </w:r>
-                            <w:r>
-                              <w:br/>
-                            </w:r>
-                            <w:r>
-                              <w:rPr>
-                                <w:rFonts w:hint="eastAsia"/>
-                              </w:rPr>
-                              <w:t>今回</w:t>
-                            </w:r>
-                            <w:r>
-                              <w:t>アノテートした</w:t>
-                            </w:r>
-                            <w:r>
-                              <w:rPr>
-                                <w:rFonts w:hint="eastAsia"/>
-                              </w:rPr>
-                              <w:t>き裂画素</w:t>
-                            </w:r>
-                          </w:p>
-                        </w:txbxContent>
-                      </wps:txbx>
-                      <wps:bodyPr rot="0" spcFirstLastPara="0" vertOverflow="overflow" horzOverflow="overflow" vert="horz" wrap="square" lIns="91440" tIns="45720" rIns="91440" bIns="45720" numCol="1" spcCol="0" rtlCol="0" fromWordArt="0" anchor="ctr" anchorCtr="0" forceAA="0" compatLnSpc="1">
-                        <a:prstTxWarp prst="textNoShape">
-                          <a:avLst/>
-                        </a:prstTxWarp>
-                        <a:noAutofit/>
-                      </wps:bodyPr>
-                    </wps:wsp>
-                  </a:graphicData>
-                </a:graphic>
-                <wp14:sizeRelH relativeFrom="margin">
-                  <wp14:pctWidth>0</wp14:pctWidth>
-                </wp14:sizeRelH>
-                <wp14:sizeRelV relativeFrom="margin">
-                  <wp14:pctHeight>0</wp14:pctHeight>
-                </wp14:sizeRelV>
-              </wp:anchor>
-            </w:drawing>
-          </mc:Choice>
-          <mc:Fallback>
-            <w:pict>
-              <v:shape w14:anchorId="3C33973C" id="テキスト ボックス 18" o:spid="_x0000_s1034" type="#_x0000_t202" style="position:absolute;left:0;text-align:left;margin-left:262.75pt;margin-top:20.4pt;width:205.5pt;height:65.9pt;z-index:251680768;visibility:visible;mso-wrap-style:square;mso-width-percent:0;mso-height-percent:0;mso-wrap-distance-left:9pt;mso-wrap-distance-top:0;mso-wrap-distance-right:9pt;mso-wrap-distance-bottom:0;mso-position-horizontal:absolute;mso-position-horizontal-relative:margin;mso-position-vertical:absolute;mso-position-vertical-relative:text;mso-width-percent:0;mso-height-percent:0;mso-width-relative:margin;mso-height-relative:margin;v-text-anchor:middle" o:gfxdata="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" fillcolor="white [3201]" strokeweight=".5pt">
-                <v:textbox>
-                  <w:txbxContent>
-                    <w:p>
-                      <w:pPr>
-                        <w:jc w:val="center"/>
-                        <w:rPr>
-                          <w:rFonts w:hint="eastAsia"/>
-                        </w:rPr>
-                      </w:pPr>
-                      <w:r>
-                        <w:rPr>
-                          <w:rFonts w:hint="eastAsia"/>
-                          <w:color w:val="ED7D31" w:themeColor="accent2"/>
-                        </w:rPr>
-                        <w:t>オレンジ</w:t>
-                      </w:r>
-                      <w:r>
-                        <w:t>：</w:t>
-                      </w:r>
-                      <w:r>
-                        <w:rPr>
-                          <w:rFonts w:hint="eastAsia"/>
-                        </w:rPr>
-                        <w:t>フィルターにより</w:t>
-                      </w:r>
-                      <w:r>
-                        <w:t>き裂</w:t>
-                      </w:r>
-                      <w:r>
-                        <w:br/>
-                        <w:t>として判定した</w:t>
-                      </w:r>
-                      <w:r>
-                        <w:rPr>
-                          <w:rFonts w:hint="eastAsia"/>
-                        </w:rPr>
-                        <w:t>画素</w:t>
-                      </w:r>
-                      <w:r>
-                        <w:rPr>
-                          <w:rFonts w:hint="eastAsia"/>
-                        </w:rPr>
-                        <w:t>、</w:t>
-                      </w:r>
-                      <w:r>
-                        <w:t>また、</w:t>
-                      </w:r>
-                      <w:r>
-                        <w:rPr>
-                          <w:rFonts w:hint="eastAsia"/>
-                        </w:rPr>
-                        <w:t>ユーザー</w:t>
-                      </w:r>
-                      <w:r>
-                        <w:t>が</w:t>
-                      </w:r>
-                      <w:r>
-                        <w:br/>
-                      </w:r>
-                      <w:r>
-                        <w:rPr>
-                          <w:rFonts w:hint="eastAsia"/>
-                        </w:rPr>
-                        <w:t>今回</w:t>
-                      </w:r>
-                      <w:r>
-                        <w:t>アノテートした</w:t>
-                      </w:r>
-                      <w:r>
-                        <w:rPr>
-                          <w:rFonts w:hint="eastAsia"/>
-                        </w:rPr>
-                        <w:t>き裂画素</w:t>
-                      </w:r>
-                    </w:p>
-                  </w:txbxContent>
-                </v:textbox>
-                <w10:wrap anchorx="margin"/>
-              </v:shape>
-            </w:pict>
-          </mc:Fallback>
-        </mc:AlternateContent>
-      </w:r>
-      <w:r>
-        <w:rPr>
-          <w:sz w:val="22"/>
-        </w:rPr>
         <w:drawing>
-          <wp:inline distT="0" distB="0" distL="0" distR="0" wp14:anchorId="6EED01A5" wp14:editId="02DB5BD5">
-            <wp:extent cx="5400040" cy="2632075"/>
-            <wp:effectExtent l="0" t="0" r="0" b="0"/>
-            <wp:docPr id="16" name="図 16"/>
+          <wp:inline distT="0" distB="0" distL="0" distR="0" wp14:anchorId="0E222AF9" wp14:editId="3A5D6590">
+            <wp:extent cx="5400040" cy="2832100"/>
+            <wp:effectExtent l="0" t="0" r="0" b="6350"/>
+            <wp:docPr id="1" name="図 1"/>
             <wp:cNvGraphicFramePr>
               <a:graphicFrameLocks xmlns:a="http://schemas.openxmlformats.org/drawingml/2006/main" noChangeAspect="1"/>
             </wp:cNvGraphicFramePr>
@@ -2568,212 +3564,7 @@
                     <pic:cNvPicPr/>
                   </pic:nvPicPr>
                   <pic:blipFill>
-                    <a:blip r:embed="rId6"/>
-                    <a:stretch>
-                      <a:fillRect/>
-                    </a:stretch>
-                  </pic:blipFill>
-                  <pic:spPr>
-                    <a:xfrm>
-                      <a:off x="0" y="0"/>
-                      <a:ext cx="5400040" cy="2632075"/>
-                    </a:xfrm>
-                    <a:prstGeom prst="rect">
-                      <a:avLst/>
-                    </a:prstGeom>
-                  </pic:spPr>
-                </pic:pic>
-              </a:graphicData>
-            </a:graphic>
-          </wp:inline>
-        </w:drawing>
-      </w:r>
-    </w:p>
-    <w:p>
-      <w:pPr>
-        <w:pStyle w:val="a3"/>
-        <w:numPr>
-          <w:ilvl w:val="0"/>
-          <w:numId w:val="1"/>
-        </w:numPr>
-        <w:ind w:leftChars="0"/>
-        <w:jc w:val="left"/>
-        <w:rPr>
-          <w:b/>
-          <w:sz w:val="22"/>
-        </w:rPr>
-      </w:pPr>
-      <w:r>
-        <w:rPr>
-          <w:b/>
-          <w:sz w:val="22"/>
-        </w:rPr>
-        <w:br w:type="column"/>
-      </w:r>
-      <w:r>
-        <w:rPr>
-          <w:rFonts w:hint="eastAsia"/>
-          <w:b/>
-          <w:sz w:val="22"/>
-        </w:rPr>
-        <w:lastRenderedPageBreak/>
-        <w:t>画像の保存</w:t>
-      </w:r>
-    </w:p>
-    <w:p>
-      <w:pPr>
-        <w:pStyle w:val="a3"/>
-        <w:ind w:leftChars="0" w:left="425"/>
-        <w:jc w:val="left"/>
-      </w:pPr>
-      <w:r>
-        <w:rPr>
-          <w:rFonts w:hint="eastAsia"/>
-        </w:rPr>
-        <w:t>左上のメニューボタン、または、</w:t>
-      </w:r>
-      <w:r>
-        <w:rPr>
-          <w:rFonts w:hint="eastAsia"/>
-          <w:b/>
-        </w:rPr>
-        <w:t>「C</w:t>
-      </w:r>
-      <w:r>
-        <w:rPr>
-          <w:b/>
-        </w:rPr>
-        <w:t>trl+S</w:t>
-      </w:r>
-      <w:r>
-        <w:rPr>
-          <w:rFonts w:hint="eastAsia"/>
-          <w:b/>
-        </w:rPr>
-        <w:t>」</w:t>
-      </w:r>
-      <w:r>
-        <w:rPr>
-          <w:rFonts w:hint="eastAsia"/>
-        </w:rPr>
-        <w:t>のショートカットキーから</w:t>
-      </w:r>
-      <w:r>
-        <w:rPr>
-          <w:rFonts w:hint="eastAsia"/>
-        </w:rPr>
-        <w:t>アノテートした画像を保存できます。作業が途中であっても、一度</w:t>
-      </w:r>
-      <w:r>
-        <w:t>png</w:t>
-      </w:r>
-      <w:r>
-        <w:rPr>
-          <w:rFonts w:hint="eastAsia"/>
-        </w:rPr>
-        <w:t>ファイルとして保存し、再度作業する際に「</w:t>
-      </w:r>
-      <w:r>
-        <w:rPr>
-          <w:rFonts w:hint="eastAsia"/>
-          <w:b/>
-        </w:rPr>
-        <w:t>C</w:t>
-      </w:r>
-      <w:r>
-        <w:rPr>
-          <w:b/>
-        </w:rPr>
-        <w:t>trl+O</w:t>
-      </w:r>
-      <w:r>
-        <w:rPr>
-          <w:rFonts w:hint="eastAsia"/>
-        </w:rPr>
-        <w:t>」から開くことも可能です。</w:t>
-      </w:r>
-    </w:p>
-    <w:p>
-      <w:pPr>
-        <w:pStyle w:val="a3"/>
-        <w:numPr>
-          <w:ilvl w:val="0"/>
-          <w:numId w:val="1"/>
-        </w:numPr>
-        <w:ind w:leftChars="0"/>
-        <w:jc w:val="left"/>
-        <w:rPr>
-          <w:b/>
-          <w:sz w:val="22"/>
-        </w:rPr>
-      </w:pPr>
-      <w:r>
-        <w:rPr>
-          <w:rFonts w:hint="eastAsia"/>
-          <w:b/>
-          <w:sz w:val="22"/>
-        </w:rPr>
-        <w:t>作業例</w:t>
-      </w:r>
-    </w:p>
-    <w:p>
-      <w:pPr>
-        <w:pStyle w:val="a3"/>
-        <w:numPr>
-          <w:ilvl w:val="0"/>
-          <w:numId w:val="2"/>
-        </w:numPr>
-        <w:ind w:leftChars="0"/>
-        <w:jc w:val="left"/>
-      </w:pPr>
-      <w:r>
-        <w:rPr>
-          <w:rFonts w:hint="eastAsia"/>
-        </w:rPr>
-        <w:t>C</w:t>
-      </w:r>
-      <w:r>
-        <w:t>trl+Shift+O</w:t>
-      </w:r>
-      <w:r>
-        <w:rPr>
-          <w:rFonts w:hint="eastAsia"/>
-        </w:rPr>
-        <w:t>で</w:t>
-      </w:r>
-      <w:r>
-        <w:t>2000_SC_202210251103_51kv200ma3200ms</w:t>
-      </w:r>
-      <w:r>
-        <w:t>.raw</w:t>
-      </w:r>
-      <w:r>
-        <w:rPr>
-          <w:rFonts w:hint="eastAsia"/>
-        </w:rPr>
-        <w:t>を開く</w:t>
-      </w:r>
-      <w:r>
-        <w:br/>
-      </w:r>
-      <w:r>
-        <w:drawing>
-          <wp:inline distT="0" distB="0" distL="0" distR="0" wp14:anchorId="3091C01F" wp14:editId="30CDF549">
-            <wp:extent cx="5400040" cy="2832100"/>
-            <wp:effectExtent l="0" t="0" r="0" b="6350"/>
-            <wp:docPr id="21" name="図 21"/>
-            <wp:cNvGraphicFramePr>
-              <a:graphicFrameLocks xmlns:a="http://schemas.openxmlformats.org/drawingml/2006/main" noChangeAspect="1"/>
-            </wp:cNvGraphicFramePr>
-            <a:graphic xmlns:a="http://schemas.openxmlformats.org/drawingml/2006/main">
-              <a:graphicData uri="http://schemas.openxmlformats.org/drawingml/2006/picture">
-                <pic:pic xmlns:pic="http://schemas.openxmlformats.org/drawingml/2006/picture">
-                  <pic:nvPicPr>
-                    <pic:cNvPr id="1" name=""/>
-                    <pic:cNvPicPr/>
-                  </pic:nvPicPr>
-                  <pic:blipFill>
-                    <a:blip r:embed="rId7"/>
+                    <a:blip r:embed="rId9"/>
                     <a:stretch>
                       <a:fillRect/>
                     </a:stretch>
@@ -2793,17 +3584,23 @@
           </wp:inline>
         </w:drawing>
       </w:r>
-      <w:r>
-        <w:br/>
-      </w:r>
-      <w:r>
-        <w:rPr>
-          <w:rFonts w:hint="eastAsia"/>
-        </w:rPr>
-        <w:t>オレンジ色でき裂として認識された部分が自動で描画される</w:t>
-      </w:r>
-      <w:bookmarkStart w:id="0" w:name="_GoBack"/>
-      <w:bookmarkEnd w:id="0"/>
+    </w:p>
+    <w:p>
+      <w:pPr>
+        <w:pStyle w:val="a3"/>
+        <w:ind w:leftChars="0" w:left="845"/>
+        <w:jc w:val="left"/>
+        <w:rPr>
+          <w:noProof/>
+        </w:rPr>
+      </w:pPr>
+      <w:r>
+        <w:rPr>
+          <w:rFonts w:hint="eastAsia"/>
+          <w:noProof/>
+        </w:rPr>
+        <w:t>次に、新しく作成したフォルダ、または、すでにアノテーションされたいる画像が入っているフォルダを開く。</w:t>
+      </w:r>
     </w:p>
     <w:p>
       <w:pPr>
@@ -2814,10 +3611,227 @@
         </w:numPr>
         <w:ind w:leftChars="0"/>
         <w:jc w:val="left"/>
-        <w:rPr>
-          <w:rFonts w:hint="eastAsia"/>
-        </w:rPr>
-      </w:pPr>
+      </w:pPr>
+      <w:r>
+        <w:rPr>
+          <w:rFonts w:hint="eastAsia"/>
+        </w:rPr>
+        <w:t>拡大し、左クリックでアノテーション</w:t>
+      </w:r>
+    </w:p>
+    <w:p>
+      <w:pPr>
+        <w:pStyle w:val="a3"/>
+        <w:ind w:leftChars="0" w:left="845"/>
+        <w:jc w:val="left"/>
+      </w:pPr>
+      <w:r>
+        <w:rPr>
+          <w:noProof/>
+        </w:rPr>
+        <w:drawing>
+          <wp:inline distT="0" distB="0" distL="0" distR="0" wp14:anchorId="48F2A99A" wp14:editId="33A17401">
+            <wp:extent cx="5400040" cy="2804160"/>
+            <wp:effectExtent l="0" t="0" r="0" b="0"/>
+            <wp:docPr id="31" name="図 31"/>
+            <wp:cNvGraphicFramePr>
+              <a:graphicFrameLocks xmlns:a="http://schemas.openxmlformats.org/drawingml/2006/main" noChangeAspect="1"/>
+            </wp:cNvGraphicFramePr>
+            <a:graphic xmlns:a="http://schemas.openxmlformats.org/drawingml/2006/main">
+              <a:graphicData uri="http://schemas.openxmlformats.org/drawingml/2006/picture">
+                <pic:pic xmlns:pic="http://schemas.openxmlformats.org/drawingml/2006/picture">
+                  <pic:nvPicPr>
+                    <pic:cNvPr id="1" name=""/>
+                    <pic:cNvPicPr/>
+                  </pic:nvPicPr>
+                  <pic:blipFill>
+                    <a:blip r:embed="rId10"/>
+                    <a:stretch>
+                      <a:fillRect/>
+                    </a:stretch>
+                  </pic:blipFill>
+                  <pic:spPr>
+                    <a:xfrm>
+                      <a:off x="0" y="0"/>
+                      <a:ext cx="5400040" cy="2804160"/>
+                    </a:xfrm>
+                    <a:prstGeom prst="rect">
+                      <a:avLst/>
+                    </a:prstGeom>
+                  </pic:spPr>
+                </pic:pic>
+              </a:graphicData>
+            </a:graphic>
+          </wp:inline>
+        </w:drawing>
+      </w:r>
+    </w:p>
+    <w:p>
+      <w:pPr>
+        <w:pStyle w:val="a3"/>
+        <w:numPr>
+          <w:ilvl w:val="0"/>
+          <w:numId w:val="2"/>
+        </w:numPr>
+        <w:ind w:leftChars="0"/>
+        <w:jc w:val="left"/>
+      </w:pPr>
+      <w:r>
+        <w:rPr>
+          <w:rFonts w:hint="eastAsia"/>
+        </w:rPr>
+        <w:t>TABキーを押して、</w:t>
+      </w:r>
+      <w:r>
+        <w:rPr>
+          <w:rFonts w:hint="eastAsia"/>
+        </w:rPr>
+        <w:t>鮮明な</w:t>
+      </w:r>
+      <w:r>
+        <w:rPr>
+          <w:rFonts w:hint="eastAsia"/>
+        </w:rPr>
+        <w:t>参考画像を確認する。(</w:t>
+      </w:r>
+      <w:r>
+        <w:rPr>
+          <w:rFonts w:hint="eastAsia"/>
+        </w:rPr>
+        <w:t>長押し</w:t>
+      </w:r>
+      <w:r>
+        <w:rPr>
+          <w:rFonts w:hint="eastAsia"/>
+        </w:rPr>
+        <w:t>ながらでもアノテーシ</w:t>
+      </w:r>
+      <w:r>
+        <w:rPr>
+          <w:rFonts w:hint="eastAsia"/>
+        </w:rPr>
+        <w:lastRenderedPageBreak/>
+        <w:t>ョン可能</w:t>
+      </w:r>
+      <w:r>
+        <w:t>)</w:t>
+      </w:r>
+    </w:p>
+    <w:p>
+      <w:pPr>
+        <w:pStyle w:val="a3"/>
+        <w:ind w:leftChars="0" w:left="845"/>
+        <w:jc w:val="left"/>
+      </w:pPr>
+      <w:r>
+        <w:rPr>
+          <w:noProof/>
+        </w:rPr>
+        <w:drawing>
+          <wp:inline distT="0" distB="0" distL="0" distR="0" wp14:anchorId="173B75E9" wp14:editId="52E91EBF">
+            <wp:extent cx="5400040" cy="2818130"/>
+            <wp:effectExtent l="0" t="0" r="0" b="1270"/>
+            <wp:docPr id="32" name="図 32"/>
+            <wp:cNvGraphicFramePr>
+              <a:graphicFrameLocks xmlns:a="http://schemas.openxmlformats.org/drawingml/2006/main" noChangeAspect="1"/>
+            </wp:cNvGraphicFramePr>
+            <a:graphic xmlns:a="http://schemas.openxmlformats.org/drawingml/2006/main">
+              <a:graphicData uri="http://schemas.openxmlformats.org/drawingml/2006/picture">
+                <pic:pic xmlns:pic="http://schemas.openxmlformats.org/drawingml/2006/picture">
+                  <pic:nvPicPr>
+                    <pic:cNvPr id="1" name=""/>
+                    <pic:cNvPicPr/>
+                  </pic:nvPicPr>
+                  <pic:blipFill>
+                    <a:blip r:embed="rId11"/>
+                    <a:stretch>
+                      <a:fillRect/>
+                    </a:stretch>
+                  </pic:blipFill>
+                  <pic:spPr>
+                    <a:xfrm>
+                      <a:off x="0" y="0"/>
+                      <a:ext cx="5400040" cy="2818130"/>
+                    </a:xfrm>
+                    <a:prstGeom prst="rect">
+                      <a:avLst/>
+                    </a:prstGeom>
+                  </pic:spPr>
+                </pic:pic>
+              </a:graphicData>
+            </a:graphic>
+          </wp:inline>
+        </w:drawing>
+      </w:r>
+    </w:p>
+    <w:p>
+      <w:pPr>
+        <w:pStyle w:val="a3"/>
+        <w:numPr>
+          <w:ilvl w:val="0"/>
+          <w:numId w:val="2"/>
+        </w:numPr>
+        <w:ind w:leftChars="0"/>
+        <w:jc w:val="left"/>
+      </w:pPr>
+      <w:r>
+        <w:rPr>
+          <w:rFonts w:hint="eastAsia"/>
+        </w:rPr>
+        <w:t>アノテーションが終わったら「F</w:t>
+      </w:r>
+      <w:r>
+        <w:t>iltered</w:t>
+      </w:r>
+      <w:r>
+        <w:rPr>
+          <w:rFonts w:hint="eastAsia"/>
+        </w:rPr>
+        <w:t>」のチェックを外し、「R</w:t>
+      </w:r>
+      <w:r>
+        <w:t>aw</w:t>
+      </w:r>
+      <w:r>
+        <w:rPr>
+          <w:rFonts w:hint="eastAsia"/>
+        </w:rPr>
+        <w:t>」と比較し、最終確認を行う。</w:t>
+      </w:r>
+      <w:r>
+        <w:rPr>
+          <w:rFonts w:hint="eastAsia"/>
+        </w:rPr>
+        <w:t>この時もTABキーを多用。</w:t>
+      </w:r>
+    </w:p>
+    <w:p>
+      <w:pPr>
+        <w:pStyle w:val="a3"/>
+        <w:numPr>
+          <w:ilvl w:val="0"/>
+          <w:numId w:val="2"/>
+        </w:numPr>
+        <w:ind w:leftChars="0"/>
+        <w:jc w:val="left"/>
+      </w:pPr>
+      <w:r>
+        <w:rPr>
+          <w:rFonts w:hint="eastAsia"/>
+        </w:rPr>
+        <w:t>N</w:t>
+      </w:r>
+      <w:r>
+        <w:t>ext</w:t>
+      </w:r>
+      <w:r>
+        <w:rPr>
+          <w:rFonts w:hint="eastAsia"/>
+        </w:rPr>
+        <w:t>を押して保存し、次の画像に移る。</w:t>
+      </w:r>
+      <w:bookmarkStart w:id="0" w:name="_GoBack"/>
+      <w:bookmarkEnd w:id="0"/>
     </w:p>
     <w:sectPr>
       <w:pgSz w:w="11906" w:h="16838"/>

</xml_diff>